<commit_message>
update new job to resume
</commit_message>
<xml_diff>
--- a/resume shorten not tech.docx
+++ b/resume shorten not tech.docx
@@ -374,6 +374,184 @@
           <w:sz w:val="24"/>
           <w:szCs w:val="24"/>
         </w:rPr>
+        <w:t xml:space="preserve">OSU </w:t>
+      </w:r>
+      <w:r>
+        <w:rPr>
+          <w:rFonts w:cs="Times New Roman" w:ascii="Times New Roman" w:hAnsi="Times New Roman"/>
+          <w:b/>
+          <w:bCs/>
+          <w:sz w:val="24"/>
+          <w:szCs w:val="24"/>
+        </w:rPr>
+        <w:t>COLLEGE</w:t>
+      </w:r>
+      <w:r>
+        <w:rPr>
+          <w:rFonts w:cs="Times New Roman" w:ascii="Times New Roman" w:hAnsi="Times New Roman"/>
+          <w:b/>
+          <w:bCs/>
+          <w:sz w:val="24"/>
+          <w:szCs w:val="24"/>
+        </w:rPr>
+        <w:t xml:space="preserve"> </w:t>
+      </w:r>
+      <w:r>
+        <w:rPr>
+          <w:rFonts w:cs="Times New Roman" w:ascii="Times New Roman" w:hAnsi="Times New Roman"/>
+          <w:b/>
+          <w:bCs/>
+          <w:sz w:val="24"/>
+          <w:szCs w:val="24"/>
+        </w:rPr>
+        <w:t>OF</w:t>
+      </w:r>
+      <w:r>
+        <w:rPr>
+          <w:rFonts w:cs="Times New Roman" w:ascii="Times New Roman" w:hAnsi="Times New Roman"/>
+          <w:b/>
+          <w:bCs/>
+          <w:sz w:val="24"/>
+          <w:szCs w:val="24"/>
+        </w:rPr>
+        <w:t xml:space="preserve"> A</w:t>
+      </w:r>
+      <w:r>
+        <w:rPr>
+          <w:rFonts w:cs="Times New Roman" w:ascii="Times New Roman" w:hAnsi="Times New Roman"/>
+          <w:b/>
+          <w:bCs/>
+          <w:sz w:val="24"/>
+          <w:szCs w:val="24"/>
+        </w:rPr>
+        <w:t>GRICULTURAL</w:t>
+      </w:r>
+      <w:r>
+        <w:rPr>
+          <w:rFonts w:cs="Times New Roman" w:ascii="Times New Roman" w:hAnsi="Times New Roman"/>
+          <w:b/>
+          <w:bCs/>
+          <w:sz w:val="24"/>
+          <w:szCs w:val="24"/>
+        </w:rPr>
+        <w:t xml:space="preserve"> S</w:t>
+      </w:r>
+      <w:r>
+        <w:rPr>
+          <w:rFonts w:cs="Times New Roman" w:ascii="Times New Roman" w:hAnsi="Times New Roman"/>
+          <w:b/>
+          <w:bCs/>
+          <w:sz w:val="24"/>
+          <w:szCs w:val="24"/>
+        </w:rPr>
+        <w:t>CIENCES</w:t>
+      </w:r>
+      <w:r>
+        <w:rPr>
+          <w:rFonts w:cs="Times New Roman" w:ascii="Times New Roman" w:hAnsi="Times New Roman"/>
+          <w:sz w:val="24"/>
+          <w:szCs w:val="24"/>
+        </w:rPr>
+        <w:tab/>
+        <w:t>9/202</w:t>
+      </w:r>
+      <w:r>
+        <w:rPr>
+          <w:rFonts w:cs="Times New Roman" w:ascii="Times New Roman" w:hAnsi="Times New Roman"/>
+          <w:sz w:val="24"/>
+          <w:szCs w:val="24"/>
+        </w:rPr>
+        <w:t>5</w:t>
+      </w:r>
+    </w:p>
+    <w:p>
+      <w:pPr>
+        <w:pStyle w:val="Normal"/>
+        <w:tabs>
+          <w:tab w:val="clear" w:pos="720"/>
+          <w:tab w:val="right" w:pos="9360" w:leader="none"/>
+        </w:tabs>
+        <w:spacing w:lineRule="auto" w:line="240" w:before="0" w:after="120"/>
+        <w:rPr>
+          <w:rFonts w:ascii="Times New Roman" w:hAnsi="Times New Roman" w:cs="Times New Roman"/>
+          <w:sz w:val="24"/>
+          <w:szCs w:val="24"/>
+        </w:rPr>
+      </w:pPr>
+      <w:r>
+        <w:rPr>
+          <w:rFonts w:cs="Times New Roman" w:ascii="Times New Roman" w:hAnsi="Times New Roman"/>
+          <w:sz w:val="24"/>
+          <w:szCs w:val="24"/>
+        </w:rPr>
+        <w:t xml:space="preserve">Corvallis, United States – </w:t>
+      </w:r>
+      <w:r>
+        <w:rPr>
+          <w:rFonts w:cs="Times New Roman" w:ascii="Times New Roman" w:hAnsi="Times New Roman"/>
+          <w:sz w:val="24"/>
+          <w:szCs w:val="24"/>
+        </w:rPr>
+        <w:t>Software</w:t>
+      </w:r>
+      <w:r>
+        <w:rPr>
+          <w:rFonts w:cs="Times New Roman" w:ascii="Times New Roman" w:hAnsi="Times New Roman"/>
+          <w:sz w:val="24"/>
+          <w:szCs w:val="24"/>
+        </w:rPr>
+        <w:t xml:space="preserve"> Developer</w:t>
+      </w:r>
+    </w:p>
+    <w:p>
+      <w:pPr>
+        <w:pStyle w:val="ListParagraph"/>
+        <w:numPr>
+          <w:ilvl w:val="0"/>
+          <w:numId w:val="1"/>
+        </w:numPr>
+        <w:spacing w:before="0" w:after="173"/>
+        <w:ind w:hanging="360" w:left="360"/>
+        <w:contextualSpacing/>
+        <w:rPr>
+          <w:b w:val="false"/>
+          <w:bCs w:val="false"/>
+        </w:rPr>
+      </w:pPr>
+      <w:r>
+        <w:rPr>
+          <w:rFonts w:cs="Times New Roman" w:ascii="Times New Roman" w:hAnsi="Times New Roman"/>
+          <w:b w:val="false"/>
+          <w:bCs w:val="false"/>
+          <w:color w:val="auto"/>
+          <w:sz w:val="24"/>
+          <w:szCs w:val="24"/>
+        </w:rPr>
+        <w:t>Managed and maintained the OregonFlora codebase and infrastructure to ensure reliability and long-term usability.</w:t>
+      </w:r>
+    </w:p>
+    <w:p>
+      <w:pPr>
+        <w:pStyle w:val="Normal"/>
+        <w:tabs>
+          <w:tab w:val="clear" w:pos="720"/>
+          <w:tab w:val="right" w:pos="9360" w:leader="none"/>
+        </w:tabs>
+        <w:spacing w:lineRule="auto" w:line="240" w:before="0" w:after="86"/>
+        <w:rPr>
+          <w:rFonts w:ascii="Times New Roman" w:hAnsi="Times New Roman" w:cs="Times New Roman"/>
+          <w:sz w:val="24"/>
+          <w:szCs w:val="24"/>
+        </w:rPr>
+      </w:pPr>
+      <w:r>
+        <w:rPr>
+          <w:rFonts w:cs="Times New Roman" w:ascii="Times New Roman" w:hAnsi="Times New Roman"/>
+          <w:b/>
+          <w:bCs/>
+          <w:sz w:val="24"/>
+          <w:szCs w:val="24"/>
+        </w:rPr>
         <w:t>OSU CARLSON COLLEGE OF VETERINARY MEDICINE</w:t>
       </w:r>
       <w:r>
@@ -406,7 +584,7 @@
           <w:sz w:val="24"/>
           <w:szCs w:val="24"/>
         </w:rPr>
-        <w:t>Corvallis, United States – Summer Veterinary Experience Chaperone</w:t>
+        <w:t>Corvallis, United States – Chaperone</w:t>
       </w:r>
     </w:p>
     <w:p>
@@ -433,33 +611,6 @@
     </w:p>
     <w:p>
       <w:pPr>
-        <w:pStyle w:val="ListParagraph"/>
-        <w:numPr>
-          <w:ilvl w:val="0"/>
-          <w:numId w:val="1"/>
-        </w:numPr>
-        <w:spacing w:before="0" w:after="86"/>
-        <w:ind w:hanging="360" w:left="360"/>
-        <w:contextualSpacing/>
-        <w:rPr>
-          <w:rFonts w:ascii="Times New Roman" w:hAnsi="Times New Roman" w:cs="Times New Roman"/>
-          <w:color w:val="auto"/>
-          <w:sz w:val="24"/>
-          <w:szCs w:val="24"/>
-        </w:rPr>
-      </w:pPr>
-      <w:r>
-        <w:rPr>
-          <w:rFonts w:cs="Times New Roman" w:ascii="Times New Roman" w:hAnsi="Times New Roman"/>
-          <w:color w:val="auto"/>
-          <w:sz w:val="24"/>
-          <w:szCs w:val="24"/>
-        </w:rPr>
-        <w:t>Promoted a supportive, inclusive environment by building rapport with students from diverse backgrounds, contributing to a positive group and increased interest in veterinary careers.</w:t>
-      </w:r>
-    </w:p>
-    <w:p>
-      <w:pPr>
         <w:pStyle w:val="Normal"/>
         <w:tabs>
           <w:tab w:val="clear" w:pos="720"/>
@@ -646,7 +797,23 @@
           <w:sz w:val="24"/>
           <w:szCs w:val="24"/>
         </w:rPr>
-        <w:t>ity, Vietnam – Full Stack Developer</w:t>
+        <w:t xml:space="preserve">ity, Vietnam – </w:t>
+      </w:r>
+      <w:r>
+        <w:rPr>
+          <w:rFonts w:cs="Times New Roman" w:ascii="Times New Roman" w:hAnsi="Times New Roman"/>
+          <w:sz w:val="24"/>
+          <w:szCs w:val="24"/>
+        </w:rPr>
+        <w:t>Software</w:t>
+      </w:r>
+      <w:r>
+        <w:rPr>
+          <w:rFonts w:cs="Times New Roman" w:ascii="Times New Roman" w:hAnsi="Times New Roman"/>
+          <w:sz w:val="24"/>
+          <w:szCs w:val="24"/>
+        </w:rPr>
+        <w:t xml:space="preserve"> Developer</w:t>
       </w:r>
     </w:p>
     <w:p>
@@ -745,8 +912,8 @@
           <w:szCs w:val="24"/>
         </w:rPr>
       </w:pPr>
-      <w:bookmarkStart w:id="6" w:name="__DdeLink__95_1413304929"/>
-      <w:bookmarkStart w:id="7" w:name="__DdeLink__100_1413304929"/>
+      <w:bookmarkStart w:id="6" w:name="__DdeLink__100_1413304929"/>
+      <w:bookmarkStart w:id="7" w:name="__DdeLink__95_1413304929"/>
       <w:r>
         <w:rPr>
           <w:rFonts w:cs="Times New Roman" w:ascii="Times New Roman" w:hAnsi="Times New Roman"/>

</xml_diff>

<commit_message>
fix linkedin www for auto read by ats
</commit_message>
<xml_diff>
--- a/resume shorten not tech.docx
+++ b/resume shorten not tech.docx
@@ -75,7 +75,7 @@
           <w:sz w:val="24"/>
           <w:szCs w:val="24"/>
         </w:rPr>
-        <w:t>https://linkedin.com/in/brian-phan-58530b1b0/</w:t>
+        <w:t>https://www.linkedin.com/in/brian-phan-58530b1b0/</w:t>
       </w:r>
       <w:bookmarkStart w:id="2" w:name="__DdeLink__104_255574347"/>
       <w:r>
@@ -374,77 +374,7 @@
           <w:sz w:val="24"/>
           <w:szCs w:val="24"/>
         </w:rPr>
-        <w:t xml:space="preserve">OSU </w:t>
-      </w:r>
-      <w:r>
-        <w:rPr>
-          <w:rFonts w:cs="Times New Roman" w:ascii="Times New Roman" w:hAnsi="Times New Roman"/>
-          <w:b/>
-          <w:bCs/>
-          <w:sz w:val="24"/>
-          <w:szCs w:val="24"/>
-        </w:rPr>
-        <w:t>COLLEGE</w:t>
-      </w:r>
-      <w:r>
-        <w:rPr>
-          <w:rFonts w:cs="Times New Roman" w:ascii="Times New Roman" w:hAnsi="Times New Roman"/>
-          <w:b/>
-          <w:bCs/>
-          <w:sz w:val="24"/>
-          <w:szCs w:val="24"/>
-        </w:rPr>
-        <w:t xml:space="preserve"> </w:t>
-      </w:r>
-      <w:r>
-        <w:rPr>
-          <w:rFonts w:cs="Times New Roman" w:ascii="Times New Roman" w:hAnsi="Times New Roman"/>
-          <w:b/>
-          <w:bCs/>
-          <w:sz w:val="24"/>
-          <w:szCs w:val="24"/>
-        </w:rPr>
-        <w:t>OF</w:t>
-      </w:r>
-      <w:r>
-        <w:rPr>
-          <w:rFonts w:cs="Times New Roman" w:ascii="Times New Roman" w:hAnsi="Times New Roman"/>
-          <w:b/>
-          <w:bCs/>
-          <w:sz w:val="24"/>
-          <w:szCs w:val="24"/>
-        </w:rPr>
-        <w:t xml:space="preserve"> A</w:t>
-      </w:r>
-      <w:r>
-        <w:rPr>
-          <w:rFonts w:cs="Times New Roman" w:ascii="Times New Roman" w:hAnsi="Times New Roman"/>
-          <w:b/>
-          <w:bCs/>
-          <w:sz w:val="24"/>
-          <w:szCs w:val="24"/>
-        </w:rPr>
-        <w:t>GRICULTURAL</w:t>
-      </w:r>
-      <w:r>
-        <w:rPr>
-          <w:rFonts w:cs="Times New Roman" w:ascii="Times New Roman" w:hAnsi="Times New Roman"/>
-          <w:b/>
-          <w:bCs/>
-          <w:sz w:val="24"/>
-          <w:szCs w:val="24"/>
-        </w:rPr>
-        <w:t xml:space="preserve"> S</w:t>
-      </w:r>
-      <w:r>
-        <w:rPr>
-          <w:rFonts w:cs="Times New Roman" w:ascii="Times New Roman" w:hAnsi="Times New Roman"/>
-          <w:b/>
-          <w:bCs/>
-          <w:sz w:val="24"/>
-          <w:szCs w:val="24"/>
-        </w:rPr>
-        <w:t>CIENCES</w:t>
+        <w:t>OSU COLLEGE OF AGRICULTURAL SCIENCES</w:t>
       </w:r>
       <w:r>
         <w:rPr>
@@ -453,15 +383,7 @@
           <w:szCs w:val="24"/>
         </w:rPr>
         <w:tab/>
-        <w:t>9/202</w:t>
-      </w:r>
-      <w:r>
-        <w:rPr>
-          <w:rFonts w:cs="Times New Roman" w:ascii="Times New Roman" w:hAnsi="Times New Roman"/>
-          <w:sz w:val="24"/>
-          <w:szCs w:val="24"/>
-        </w:rPr>
-        <w:t>5</w:t>
+        <w:t>9/2025</w:t>
       </w:r>
     </w:p>
     <w:p>
@@ -484,23 +406,7 @@
           <w:sz w:val="24"/>
           <w:szCs w:val="24"/>
         </w:rPr>
-        <w:t xml:space="preserve">Corvallis, United States – </w:t>
-      </w:r>
-      <w:r>
-        <w:rPr>
-          <w:rFonts w:cs="Times New Roman" w:ascii="Times New Roman" w:hAnsi="Times New Roman"/>
-          <w:sz w:val="24"/>
-          <w:szCs w:val="24"/>
-        </w:rPr>
-        <w:t>Software</w:t>
-      </w:r>
-      <w:r>
-        <w:rPr>
-          <w:rFonts w:cs="Times New Roman" w:ascii="Times New Roman" w:hAnsi="Times New Roman"/>
-          <w:sz w:val="24"/>
-          <w:szCs w:val="24"/>
-        </w:rPr>
-        <w:t xml:space="preserve"> Developer</w:t>
+        <w:t>Corvallis, United States – Software Developer</w:t>
       </w:r>
     </w:p>
     <w:p>
@@ -797,23 +703,7 @@
           <w:sz w:val="24"/>
           <w:szCs w:val="24"/>
         </w:rPr>
-        <w:t xml:space="preserve">ity, Vietnam – </w:t>
-      </w:r>
-      <w:r>
-        <w:rPr>
-          <w:rFonts w:cs="Times New Roman" w:ascii="Times New Roman" w:hAnsi="Times New Roman"/>
-          <w:sz w:val="24"/>
-          <w:szCs w:val="24"/>
-        </w:rPr>
-        <w:t>Software</w:t>
-      </w:r>
-      <w:r>
-        <w:rPr>
-          <w:rFonts w:cs="Times New Roman" w:ascii="Times New Roman" w:hAnsi="Times New Roman"/>
-          <w:sz w:val="24"/>
-          <w:szCs w:val="24"/>
-        </w:rPr>
-        <w:t xml:space="preserve"> Developer</w:t>
+        <w:t>ity, Vietnam – Software Developer</w:t>
       </w:r>
     </w:p>
     <w:p>
@@ -912,8 +802,8 @@
           <w:szCs w:val="24"/>
         </w:rPr>
       </w:pPr>
-      <w:bookmarkStart w:id="6" w:name="__DdeLink__100_1413304929"/>
-      <w:bookmarkStart w:id="7" w:name="__DdeLink__95_1413304929"/>
+      <w:bookmarkStart w:id="6" w:name="__DdeLink__95_1413304929"/>
+      <w:bookmarkStart w:id="7" w:name="__DdeLink__100_1413304929"/>
       <w:r>
         <w:rPr>
           <w:rFonts w:cs="Times New Roman" w:ascii="Times New Roman" w:hAnsi="Times New Roman"/>

</xml_diff>

<commit_message>
remove expected grad year
</commit_message>
<xml_diff>
--- a/resume shorten not tech.docx
+++ b/resume shorten not tech.docx
@@ -177,7 +177,7 @@
           <w:szCs w:val="24"/>
         </w:rPr>
         <w:tab/>
-        <w:t>(expected) 6/2027</w:t>
+        <w:t>6/2027</w:t>
       </w:r>
     </w:p>
     <w:p>
@@ -802,8 +802,8 @@
           <w:szCs w:val="24"/>
         </w:rPr>
       </w:pPr>
-      <w:bookmarkStart w:id="6" w:name="__DdeLink__95_1413304929"/>
-      <w:bookmarkStart w:id="7" w:name="__DdeLink__100_1413304929"/>
+      <w:bookmarkStart w:id="6" w:name="__DdeLink__100_1413304929"/>
+      <w:bookmarkStart w:id="7" w:name="__DdeLink__95_1413304929"/>
       <w:r>
         <w:rPr>
           <w:rFonts w:cs="Times New Roman" w:ascii="Times New Roman" w:hAnsi="Times New Roman"/>

</xml_diff>

<commit_message>
split project to separate page
</commit_message>
<xml_diff>
--- a/resume shorten not tech.docx
+++ b/resume shorten not tech.docx
@@ -1,10 +1,11 @@
 
 <file path=word/document.xml><?xml version="1.0" encoding="utf-8"?>
-<w:document xmlns:wpc="http://schemas.microsoft.com/office/word/2010/wordprocessingCanvas" xmlns:cx="http://schemas.microsoft.com/office/drawing/2014/chartex" xmlns:cx1="http://schemas.microsoft.com/office/drawing/2015/9/8/chartex" xmlns:cx2="http://schemas.microsoft.com/office/drawing/2015/10/21/chartex" xmlns:cx3="http://schemas.microsoft.com/office/drawing/2016/5/9/chartex" xmlns:cx4="http://schemas.microsoft.com/office/drawing/2016/5/10/chartex" xmlns:cx5="http://schemas.microsoft.com/office/drawing/2016/5/11/chartex" xmlns:cx6="http://schemas.microsoft.com/office/drawing/2016/5/12/chartex" xmlns:cx7="http://schemas.microsoft.com/office/drawing/2016/5/13/chartex" xmlns:cx8="http://schemas.microsoft.com/office/drawing/2016/5/14/chartex" xmlns:mc="http://schemas.openxmlformats.org/markup-compatibility/2006" xmlns:aink="http://schemas.microsoft.com/office/drawing/2016/ink" xmlns:am3d="http://schemas.microsoft.com/office/drawing/2017/model3d" xmlns:o="urn:schemas-microsoft-com:office:office" xmlns:oel="http://schemas.microsoft.com/office/2019/extlst" xmlns:r="http://schemas.openxmlformats.org/officeDocument/2006/relationships" xmlns:m="http://schemas.openxmlformats.org/officeDocument/2006/math" xmlns:v="urn:schemas-microsoft-com:vml" xmlns:wp14="http://schemas.microsoft.com/office/word/2010/wordprocessingDrawing" xmlns:wp="http://schemas.openxmlformats.org/drawingml/2006/wordprocessingDrawing" xmlns:w10="urn:schemas-microsoft-com:office:word" xmlns:w="http://schemas.openxmlformats.org/wordprocessingml/2006/main" xmlns:w14="http://schemas.microsoft.com/office/word/2010/wordml" xmlns:w15="http://schemas.microsoft.com/office/word/2012/wordml" xmlns:w16cex="http://schemas.microsoft.com/office/word/2018/wordml/cex" xmlns:w16cid="http://schemas.microsoft.com/office/word/2016/wordml/cid" xmlns:w16="http://schemas.microsoft.com/office/word/2018/wordml" xmlns:w16du="http://schemas.microsoft.com/office/word/2023/wordml/word16du" xmlns:w16sdtdh="http://schemas.microsoft.com/office/word/2020/wordml/sdtdatahash" xmlns:w16sdtfl="http://schemas.microsoft.com/office/word/2024/wordml/sdtformatlock" xmlns:w16se="http://schemas.microsoft.com/office/word/2015/wordml/symex" xmlns:wpg="http://schemas.microsoft.com/office/word/2010/wordprocessingGroup" xmlns:wpi="http://schemas.microsoft.com/office/word/2010/wordprocessingInk" xmlns:wne="http://schemas.microsoft.com/office/word/2006/wordml" xmlns:wps="http://schemas.microsoft.com/office/word/2010/wordprocessingShape" mc:Ignorable="w14 w15 w16se w16cid w16 w16cex w16sdtdh w16sdtfl w16du wp14">
+<w:document xmlns:o="urn:schemas-microsoft-com:office:office" xmlns:r="http://schemas.openxmlformats.org/officeDocument/2006/relationships" xmlns:v="urn:schemas-microsoft-com:vml" xmlns:w="http://schemas.openxmlformats.org/wordprocessingml/2006/main" xmlns:w10="urn:schemas-microsoft-com:office:word" xmlns:wp="http://schemas.openxmlformats.org/drawingml/2006/wordprocessingDrawing" xmlns:wps="http://schemas.microsoft.com/office/word/2010/wordprocessingShape" xmlns:wpg="http://schemas.microsoft.com/office/word/2010/wordprocessingGroup" xmlns:mc="http://schemas.openxmlformats.org/markup-compatibility/2006" xmlns:wp14="http://schemas.microsoft.com/office/word/2010/wordprocessingDrawing" xmlns:w14="http://schemas.microsoft.com/office/word/2010/wordml" xmlns:w15="http://schemas.microsoft.com/office/word/2012/wordml" mc:Ignorable="w14 wp14 w15">
   <w:body>
     <w:p>
       <w:pPr>
-        <w:spacing w:after="120" w:line="240" w:lineRule="auto"/>
+        <w:pStyle w:val="Normal"/>
+        <w:spacing w:lineRule="auto" w:line="240" w:before="0" w:after="120"/>
         <w:jc w:val="center"/>
         <w:rPr>
           <w:rFonts w:ascii="Times New Roman" w:hAnsi="Times New Roman" w:cs="Times New Roman"/>
@@ -16,7 +17,7 @@
       </w:pPr>
       <w:r>
         <w:rPr>
-          <w:rFonts w:ascii="Times New Roman" w:hAnsi="Times New Roman" w:cs="Times New Roman"/>
+          <w:rFonts w:cs="Times New Roman" w:ascii="Times New Roman" w:hAnsi="Times New Roman"/>
           <w:b/>
           <w:bCs/>
           <w:sz w:val="40"/>
@@ -27,10 +28,11 @@
     </w:p>
     <w:p>
       <w:pPr>
+        <w:pStyle w:val="Normal"/>
         <w:pBdr>
           <w:bottom w:val="single" w:sz="4" w:space="1" w:color="000000"/>
         </w:pBdr>
-        <w:spacing w:after="120" w:line="240" w:lineRule="auto"/>
+        <w:spacing w:lineRule="auto" w:line="240" w:before="0" w:after="120"/>
         <w:jc w:val="center"/>
         <w:rPr>
           <w:rFonts w:ascii="Times New Roman" w:hAnsi="Times New Roman" w:cs="Times New Roman"/>
@@ -41,7 +43,7 @@
       <w:bookmarkStart w:id="0" w:name="__DdeLink__57_255574347"/>
       <w:r>
         <w:rPr>
-          <w:rFonts w:ascii="Times New Roman" w:hAnsi="Times New Roman" w:cs="Times New Roman"/>
+          <w:rFonts w:cs="Times New Roman" w:ascii="Times New Roman" w:hAnsi="Times New Roman"/>
           <w:sz w:val="24"/>
           <w:szCs w:val="24"/>
         </w:rPr>
@@ -50,7 +52,7 @@
       <w:bookmarkStart w:id="1" w:name="__DdeLink__54_2781935950"/>
       <w:r>
         <w:rPr>
-          <w:rFonts w:ascii="Times New Roman" w:hAnsi="Times New Roman" w:cs="Times New Roman"/>
+          <w:rFonts w:cs="Times New Roman" w:ascii="Times New Roman" w:hAnsi="Times New Roman"/>
           <w:sz w:val="24"/>
           <w:szCs w:val="24"/>
         </w:rPr>
@@ -60,7 +62,7 @@
       <w:bookmarkEnd w:id="1"/>
       <w:r>
         <w:rPr>
-          <w:rFonts w:ascii="Times New Roman" w:hAnsi="Times New Roman" w:cs="Times New Roman"/>
+          <w:rFonts w:cs="Times New Roman" w:ascii="Times New Roman" w:hAnsi="Times New Roman"/>
           <w:sz w:val="24"/>
           <w:szCs w:val="24"/>
         </w:rPr>
@@ -69,7 +71,7 @@
       <w:r>
         <w:rPr>
           <w:rStyle w:val="Hyperlink"/>
-          <w:rFonts w:ascii="Times New Roman" w:hAnsi="Times New Roman" w:cs="Times New Roman"/>
+          <w:rFonts w:cs="Times New Roman" w:ascii="Times New Roman" w:hAnsi="Times New Roman"/>
           <w:sz w:val="24"/>
           <w:szCs w:val="24"/>
         </w:rPr>
@@ -78,18 +80,18 @@
       <w:bookmarkStart w:id="2" w:name="__DdeLink__104_255574347"/>
       <w:r>
         <w:rPr>
-          <w:rFonts w:ascii="Times New Roman" w:hAnsi="Times New Roman" w:cs="Times New Roman"/>
+          <w:rFonts w:cs="Times New Roman" w:ascii="Times New Roman" w:hAnsi="Times New Roman"/>
           <w:sz w:val="24"/>
           <w:szCs w:val="24"/>
         </w:rPr>
         <w:t xml:space="preserve"> – </w:t>
       </w:r>
-      <w:hyperlink r:id="rId5">
+      <w:hyperlink r:id="rId2">
         <w:bookmarkEnd w:id="2"/>
         <w:r>
           <w:rPr>
             <w:rStyle w:val="Hyperlink"/>
-            <w:rFonts w:ascii="Times New Roman" w:hAnsi="Times New Roman" w:cs="Times New Roman"/>
+            <w:rFonts w:cs="Times New Roman" w:ascii="Times New Roman" w:hAnsi="Times New Roman"/>
             <w:sz w:val="24"/>
             <w:szCs w:val="24"/>
           </w:rPr>
@@ -99,24 +101,34 @@
     </w:p>
     <w:p>
       <w:pPr>
+        <w:pStyle w:val="Normal"/>
         <w:pBdr>
           <w:bottom w:val="single" w:sz="4" w:space="1" w:color="000000"/>
         </w:pBdr>
-        <w:spacing w:after="120" w:line="240" w:lineRule="auto"/>
+        <w:spacing w:lineRule="auto" w:line="240" w:before="0" w:after="120"/>
         <w:rPr>
           <w:rFonts w:ascii="Times New Roman" w:hAnsi="Times New Roman"/>
           <w:sz w:val="24"/>
           <w:szCs w:val="24"/>
         </w:rPr>
       </w:pPr>
+      <w:r>
+        <w:rPr>
+          <w:rFonts w:ascii="Times New Roman" w:hAnsi="Times New Roman"/>
+          <w:sz w:val="24"/>
+          <w:szCs w:val="24"/>
+        </w:rPr>
+      </w:r>
       <w:bookmarkStart w:id="3" w:name="__DdeLink__65_622835337"/>
-    </w:p>
-    <w:p>
-      <w:pPr>
+      <w:bookmarkStart w:id="4" w:name="__DdeLink__65_622835337"/>
+    </w:p>
+    <w:p>
+      <w:pPr>
+        <w:pStyle w:val="Normal"/>
         <w:pBdr>
           <w:bottom w:val="single" w:sz="4" w:space="1" w:color="000000"/>
         </w:pBdr>
-        <w:spacing w:after="120" w:line="240" w:lineRule="auto"/>
+        <w:spacing w:lineRule="auto" w:line="240" w:before="0" w:after="120"/>
         <w:rPr>
           <w:rFonts w:ascii="Times New Roman" w:hAnsi="Times New Roman" w:cs="Times New Roman"/>
           <w:b/>
@@ -127,7 +139,7 @@
       </w:pPr>
       <w:r>
         <w:rPr>
-          <w:rFonts w:ascii="Times New Roman" w:hAnsi="Times New Roman" w:cs="Times New Roman"/>
+          <w:rFonts w:cs="Times New Roman" w:ascii="Times New Roman" w:hAnsi="Times New Roman"/>
           <w:b/>
           <w:bCs/>
           <w:sz w:val="24"/>
@@ -138,19 +150,21 @@
     </w:p>
     <w:p>
       <w:pPr>
-        <w:tabs>
-          <w:tab w:val="right" w:pos="9360"/>
-        </w:tabs>
-        <w:spacing w:after="60" w:line="240" w:lineRule="auto"/>
-        <w:rPr>
-          <w:rFonts w:ascii="Times New Roman" w:hAnsi="Times New Roman" w:cs="Times New Roman"/>
-          <w:sz w:val="24"/>
-          <w:szCs w:val="24"/>
-        </w:rPr>
-      </w:pPr>
-      <w:r>
-        <w:rPr>
-          <w:rFonts w:ascii="Times New Roman" w:hAnsi="Times New Roman" w:cs="Times New Roman"/>
+        <w:pStyle w:val="Normal"/>
+        <w:tabs>
+          <w:tab w:val="clear" w:pos="720"/>
+          <w:tab w:val="right" w:pos="9360" w:leader="none"/>
+        </w:tabs>
+        <w:spacing w:lineRule="auto" w:line="240" w:before="0" w:after="60"/>
+        <w:rPr>
+          <w:rFonts w:ascii="Times New Roman" w:hAnsi="Times New Roman" w:cs="Times New Roman"/>
+          <w:sz w:val="24"/>
+          <w:szCs w:val="24"/>
+        </w:rPr>
+      </w:pPr>
+      <w:r>
+        <w:rPr>
+          <w:rFonts w:cs="Times New Roman" w:ascii="Times New Roman" w:hAnsi="Times New Roman"/>
           <w:b/>
           <w:bCs/>
           <w:sz w:val="24"/>
@@ -160,37 +174,31 @@
       </w:r>
       <w:r>
         <w:rPr>
-          <w:rFonts w:ascii="Times New Roman" w:hAnsi="Times New Roman" w:cs="Times New Roman"/>
+          <w:rFonts w:cs="Times New Roman" w:ascii="Times New Roman" w:hAnsi="Times New Roman"/>
           <w:sz w:val="24"/>
           <w:szCs w:val="24"/>
         </w:rPr>
         <w:tab/>
-        <w:t>6/202</w:t>
-      </w:r>
-      <w:r>
-        <w:rPr>
-          <w:rFonts w:ascii="Times New Roman" w:hAnsi="Times New Roman" w:cs="Times New Roman"/>
-          <w:sz w:val="24"/>
-          <w:szCs w:val="24"/>
-        </w:rPr>
-        <w:t>6</w:t>
-      </w:r>
-    </w:p>
-    <w:p>
-      <w:pPr>
-        <w:tabs>
-          <w:tab w:val="right" w:pos="9360"/>
-        </w:tabs>
-        <w:spacing w:after="60" w:line="240" w:lineRule="auto"/>
-        <w:rPr>
-          <w:rFonts w:ascii="Times New Roman" w:hAnsi="Times New Roman" w:cs="Times New Roman"/>
-          <w:sz w:val="24"/>
-          <w:szCs w:val="24"/>
-        </w:rPr>
-      </w:pPr>
-      <w:r>
-        <w:rPr>
-          <w:rFonts w:ascii="Times New Roman" w:hAnsi="Times New Roman" w:cs="Times New Roman"/>
+        <w:t>6/2026</w:t>
+      </w:r>
+    </w:p>
+    <w:p>
+      <w:pPr>
+        <w:pStyle w:val="Normal"/>
+        <w:tabs>
+          <w:tab w:val="clear" w:pos="720"/>
+          <w:tab w:val="right" w:pos="9360" w:leader="none"/>
+        </w:tabs>
+        <w:spacing w:lineRule="auto" w:line="240" w:before="0" w:after="60"/>
+        <w:rPr>
+          <w:rFonts w:ascii="Times New Roman" w:hAnsi="Times New Roman" w:cs="Times New Roman"/>
+          <w:sz w:val="24"/>
+          <w:szCs w:val="24"/>
+        </w:rPr>
+      </w:pPr>
+      <w:r>
+        <w:rPr>
+          <w:rFonts w:cs="Times New Roman" w:ascii="Times New Roman" w:hAnsi="Times New Roman"/>
           <w:i/>
           <w:iCs/>
           <w:sz w:val="24"/>
@@ -200,7 +208,7 @@
       </w:r>
       <w:r>
         <w:rPr>
-          <w:rFonts w:ascii="Times New Roman" w:hAnsi="Times New Roman" w:cs="Times New Roman"/>
+          <w:rFonts w:cs="Times New Roman" w:ascii="Times New Roman" w:hAnsi="Times New Roman"/>
           <w:b/>
           <w:bCs/>
           <w:sz w:val="24"/>
@@ -210,28 +218,30 @@
       </w:r>
       <w:r>
         <w:rPr>
-          <w:rFonts w:ascii="Times New Roman" w:hAnsi="Times New Roman" w:cs="Times New Roman"/>
-          <w:sz w:val="24"/>
-          <w:szCs w:val="24"/>
-        </w:rPr>
-        <w:t>Corvallis, Oregon, USA</w:t>
-      </w:r>
-    </w:p>
-    <w:p>
-      <w:pPr>
-        <w:tabs>
-          <w:tab w:val="right" w:pos="9360"/>
-        </w:tabs>
-        <w:spacing w:before="60" w:after="60" w:line="240" w:lineRule="auto"/>
-        <w:rPr>
-          <w:rFonts w:ascii="Times New Roman" w:hAnsi="Times New Roman" w:cs="Times New Roman"/>
-          <w:sz w:val="24"/>
-          <w:szCs w:val="24"/>
-        </w:rPr>
-      </w:pPr>
-      <w:r>
-        <w:rPr>
-          <w:rFonts w:ascii="Times New Roman" w:hAnsi="Times New Roman" w:cs="Times New Roman"/>
+          <w:rFonts w:cs="Times New Roman" w:ascii="Times New Roman" w:hAnsi="Times New Roman"/>
+          <w:sz w:val="24"/>
+          <w:szCs w:val="24"/>
+        </w:rPr>
+        <w:t>Corvallis, Oregon</w:t>
+      </w:r>
+    </w:p>
+    <w:p>
+      <w:pPr>
+        <w:pStyle w:val="Normal"/>
+        <w:tabs>
+          <w:tab w:val="clear" w:pos="720"/>
+          <w:tab w:val="right" w:pos="9360" w:leader="none"/>
+        </w:tabs>
+        <w:spacing w:lineRule="auto" w:line="240" w:before="60" w:after="60"/>
+        <w:rPr>
+          <w:rFonts w:ascii="Times New Roman" w:hAnsi="Times New Roman" w:cs="Times New Roman"/>
+          <w:sz w:val="24"/>
+          <w:szCs w:val="24"/>
+        </w:rPr>
+      </w:pPr>
+      <w:r>
+        <w:rPr>
+          <w:rFonts w:cs="Times New Roman" w:ascii="Times New Roman" w:hAnsi="Times New Roman"/>
           <w:b/>
           <w:bCs/>
           <w:sz w:val="24"/>
@@ -241,7 +251,7 @@
       </w:r>
       <w:r>
         <w:rPr>
-          <w:rFonts w:ascii="Times New Roman" w:hAnsi="Times New Roman" w:cs="Times New Roman"/>
+          <w:rFonts w:cs="Times New Roman" w:ascii="Times New Roman" w:hAnsi="Times New Roman"/>
           <w:sz w:val="24"/>
           <w:szCs w:val="24"/>
         </w:rPr>
@@ -250,10 +260,12 @@
     </w:p>
     <w:p>
       <w:pPr>
-        <w:tabs>
-          <w:tab w:val="right" w:pos="9360"/>
-        </w:tabs>
-        <w:spacing w:before="58" w:after="86" w:line="240" w:lineRule="auto"/>
+        <w:pStyle w:val="Normal"/>
+        <w:tabs>
+          <w:tab w:val="clear" w:pos="720"/>
+          <w:tab w:val="right" w:pos="9360" w:leader="none"/>
+        </w:tabs>
+        <w:spacing w:lineRule="auto" w:line="240" w:before="58" w:after="173"/>
         <w:rPr>
           <w:rFonts w:ascii="Times New Roman" w:hAnsi="Times New Roman" w:cs="Times New Roman"/>
           <w:b/>
@@ -264,17 +276,37 @@
       </w:pPr>
       <w:r>
         <w:rPr>
-          <w:rFonts w:ascii="Times New Roman" w:hAnsi="Times New Roman" w:cs="Times New Roman"/>
+          <w:rFonts w:cs="Times New Roman" w:ascii="Times New Roman" w:hAnsi="Times New Roman"/>
           <w:i/>
           <w:iCs/>
           <w:sz w:val="24"/>
           <w:szCs w:val="24"/>
         </w:rPr>
-        <w:t>Bachelor of Engineering, Electrical Engineering and Telecommunications</w:t>
-      </w:r>
-      <w:r>
-        <w:rPr>
-          <w:rFonts w:ascii="Times New Roman" w:hAnsi="Times New Roman" w:cs="Times New Roman"/>
+        <w:t xml:space="preserve">Bachelor of </w:t>
+      </w:r>
+      <w:r>
+        <w:rPr>
+          <w:rFonts w:cs="Times New Roman" w:ascii="Times New Roman" w:hAnsi="Times New Roman"/>
+          <w:i/>
+          <w:iCs/>
+          <w:sz w:val="24"/>
+          <w:szCs w:val="24"/>
+        </w:rPr>
+        <w:t>Science</w:t>
+      </w:r>
+      <w:r>
+        <w:rPr>
+          <w:rFonts w:cs="Times New Roman" w:ascii="Times New Roman" w:hAnsi="Times New Roman"/>
+          <w:i/>
+          <w:iCs/>
+          <w:sz w:val="24"/>
+          <w:szCs w:val="24"/>
+        </w:rPr>
+        <w:t>, Electrical Engineering</w:t>
+      </w:r>
+      <w:r>
+        <w:rPr>
+          <w:rFonts w:cs="Times New Roman" w:ascii="Times New Roman" w:hAnsi="Times New Roman"/>
           <w:b/>
           <w:bCs/>
           <w:sz w:val="24"/>
@@ -284,41 +316,20 @@
       </w:r>
       <w:r>
         <w:rPr>
-          <w:rFonts w:ascii="Times New Roman" w:hAnsi="Times New Roman" w:cs="Times New Roman"/>
-          <w:sz w:val="24"/>
-          <w:szCs w:val="24"/>
-        </w:rPr>
-        <w:t>Ho Chi Minh</w:t>
-      </w:r>
-    </w:p>
-    <w:p>
-      <w:pPr>
-        <w:tabs>
-          <w:tab w:val="right" w:pos="9360"/>
-        </w:tabs>
-        <w:spacing w:after="86" w:line="240" w:lineRule="auto"/>
-        <w:rPr>
-          <w:rFonts w:ascii="Times New Roman" w:hAnsi="Times New Roman" w:cs="Times New Roman"/>
-          <w:sz w:val="24"/>
-          <w:szCs w:val="24"/>
-        </w:rPr>
-      </w:pPr>
-      <w:r>
-        <w:rPr>
-          <w:rFonts w:ascii="Times New Roman" w:hAnsi="Times New Roman" w:cs="Times New Roman"/>
-          <w:sz w:val="24"/>
-          <w:szCs w:val="24"/>
-        </w:rPr>
-        <w:tab/>
-        <w:t>Viet Nam</w:t>
-      </w:r>
-    </w:p>
-    <w:p>
-      <w:pPr>
+          <w:rFonts w:cs="Times New Roman" w:ascii="Times New Roman" w:hAnsi="Times New Roman"/>
+          <w:sz w:val="24"/>
+          <w:szCs w:val="24"/>
+        </w:rPr>
+        <w:t>Ho Chi Minh, Viet Nam</w:t>
+      </w:r>
+    </w:p>
+    <w:p>
+      <w:pPr>
+        <w:pStyle w:val="Normal"/>
         <w:pBdr>
           <w:bottom w:val="single" w:sz="4" w:space="1" w:color="000000"/>
         </w:pBdr>
-        <w:spacing w:after="120" w:line="240" w:lineRule="auto"/>
+        <w:spacing w:lineRule="auto" w:line="240" w:before="0" w:after="120"/>
         <w:rPr>
           <w:rFonts w:ascii="Times New Roman" w:hAnsi="Times New Roman" w:cs="Times New Roman"/>
           <w:b/>
@@ -327,10 +338,10 @@
           <w:szCs w:val="24"/>
         </w:rPr>
       </w:pPr>
-      <w:bookmarkStart w:id="4" w:name="__DdeLink__114_255574347"/>
-      <w:r>
-        <w:rPr>
-          <w:rFonts w:ascii="Times New Roman" w:hAnsi="Times New Roman" w:cs="Times New Roman"/>
+      <w:bookmarkStart w:id="5" w:name="__DdeLink__114_255574347"/>
+      <w:r>
+        <w:rPr>
+          <w:rFonts w:cs="Times New Roman" w:ascii="Times New Roman" w:hAnsi="Times New Roman"/>
           <w:b/>
           <w:bCs/>
           <w:sz w:val="24"/>
@@ -341,29 +352,34 @@
     </w:p>
     <w:p>
       <w:pPr>
-        <w:tabs>
-          <w:tab w:val="right" w:pos="9360"/>
-        </w:tabs>
-        <w:spacing w:after="86" w:line="240" w:lineRule="auto"/>
-        <w:rPr>
-          <w:rFonts w:ascii="Times New Roman" w:hAnsi="Times New Roman" w:cs="Times New Roman"/>
-          <w:sz w:val="24"/>
-          <w:szCs w:val="24"/>
-        </w:rPr>
-      </w:pPr>
-      <w:r>
-        <w:rPr>
-          <w:rFonts w:ascii="Times New Roman" w:hAnsi="Times New Roman" w:cs="Times New Roman"/>
-          <w:b/>
-          <w:bCs/>
-          <w:sz w:val="24"/>
-          <w:szCs w:val="24"/>
-        </w:rPr>
-        <w:t>OSU COLLEGE OF AGRICULTURAL SCIENCES</w:t>
-      </w:r>
-      <w:r>
-        <w:rPr>
-          <w:rFonts w:ascii="Times New Roman" w:hAnsi="Times New Roman" w:cs="Times New Roman"/>
+        <w:pStyle w:val="Normal"/>
+        <w:tabs>
+          <w:tab w:val="clear" w:pos="720"/>
+          <w:tab w:val="right" w:pos="9360" w:leader="none"/>
+        </w:tabs>
+        <w:spacing w:lineRule="auto" w:line="240" w:before="0" w:after="86"/>
+        <w:rPr>
+          <w:rFonts w:ascii="Times New Roman" w:hAnsi="Times New Roman" w:cs="Times New Roman"/>
+          <w:sz w:val="24"/>
+          <w:szCs w:val="24"/>
+        </w:rPr>
+      </w:pPr>
+      <w:hyperlink r:id="rId3">
+        <w:r>
+          <w:rPr>
+            <w:rStyle w:val="Hyperlink"/>
+            <w:rFonts w:cs="Times New Roman" w:ascii="Times New Roman" w:hAnsi="Times New Roman"/>
+            <w:b/>
+            <w:bCs/>
+            <w:sz w:val="24"/>
+            <w:szCs w:val="24"/>
+          </w:rPr>
+          <w:t>OREGONFLORA</w:t>
+        </w:r>
+      </w:hyperlink>
+      <w:r>
+        <w:rPr>
+          <w:rFonts w:cs="Times New Roman" w:ascii="Times New Roman" w:hAnsi="Times New Roman"/>
           <w:sz w:val="24"/>
           <w:szCs w:val="24"/>
         </w:rPr>
@@ -373,23 +389,41 @@
     </w:p>
     <w:p>
       <w:pPr>
-        <w:tabs>
-          <w:tab w:val="right" w:pos="9360"/>
-        </w:tabs>
-        <w:spacing w:after="120" w:line="240" w:lineRule="auto"/>
-        <w:rPr>
-          <w:rFonts w:ascii="Times New Roman" w:hAnsi="Times New Roman" w:cs="Times New Roman"/>
-          <w:sz w:val="24"/>
-          <w:szCs w:val="24"/>
-        </w:rPr>
-      </w:pPr>
-      <w:r>
-        <w:rPr>
-          <w:rFonts w:ascii="Times New Roman" w:hAnsi="Times New Roman" w:cs="Times New Roman"/>
-          <w:sz w:val="24"/>
-          <w:szCs w:val="24"/>
-        </w:rPr>
-        <w:t>Corvallis, United States – Software Developer</w:t>
+        <w:pStyle w:val="Normal"/>
+        <w:tabs>
+          <w:tab w:val="clear" w:pos="720"/>
+          <w:tab w:val="right" w:pos="9360" w:leader="none"/>
+        </w:tabs>
+        <w:spacing w:lineRule="auto" w:line="240" w:before="0" w:after="120"/>
+        <w:rPr>
+          <w:rFonts w:ascii="Times New Roman" w:hAnsi="Times New Roman" w:cs="Times New Roman"/>
+          <w:sz w:val="24"/>
+          <w:szCs w:val="24"/>
+        </w:rPr>
+      </w:pPr>
+      <w:r>
+        <w:rPr>
+          <w:rFonts w:cs="Times New Roman" w:ascii="Times New Roman" w:hAnsi="Times New Roman"/>
+          <w:sz w:val="24"/>
+          <w:szCs w:val="24"/>
+        </w:rPr>
+        <w:t xml:space="preserve">Corvallis, </w:t>
+      </w:r>
+      <w:r>
+        <w:rPr>
+          <w:rFonts w:cs="Times New Roman" w:ascii="Times New Roman" w:hAnsi="Times New Roman"/>
+          <w:sz w:val="24"/>
+          <w:szCs w:val="24"/>
+        </w:rPr>
+        <w:t>Oregon</w:t>
+      </w:r>
+      <w:r>
+        <w:rPr>
+          <w:rFonts w:cs="Times New Roman" w:ascii="Times New Roman" w:hAnsi="Times New Roman"/>
+          <w:sz w:val="24"/>
+          <w:szCs w:val="24"/>
+        </w:rPr>
+        <w:t xml:space="preserve"> – Software Developer</w:t>
       </w:r>
     </w:p>
     <w:p>
@@ -399,54 +433,38 @@
           <w:ilvl w:val="0"/>
           <w:numId w:val="1"/>
         </w:numPr>
-        <w:spacing w:after="173"/>
-        <w:ind w:left="360"/>
-      </w:pPr>
-      <w:r>
-        <w:rPr>
-          <w:rFonts w:ascii="Times New Roman" w:hAnsi="Times New Roman" w:cs="Times New Roman"/>
+        <w:spacing w:before="0" w:after="173"/>
+        <w:ind w:hanging="360" w:left="360"/>
+        <w:contextualSpacing/>
+        <w:rPr/>
+      </w:pPr>
+      <w:r>
+        <w:rPr>
+          <w:rFonts w:cs="Times New Roman" w:ascii="Times New Roman" w:hAnsi="Times New Roman"/>
           <w:color w:val="auto"/>
           <w:sz w:val="24"/>
           <w:szCs w:val="24"/>
         </w:rPr>
-        <w:t xml:space="preserve">Managed and maintained the </w:t>
-      </w:r>
-      <w:proofErr w:type="spellStart"/>
-      <w:r>
-        <w:rPr>
-          <w:rFonts w:ascii="Times New Roman" w:hAnsi="Times New Roman" w:cs="Times New Roman"/>
-          <w:color w:val="auto"/>
-          <w:sz w:val="24"/>
-          <w:szCs w:val="24"/>
-        </w:rPr>
-        <w:t>OregonFlora</w:t>
-      </w:r>
-      <w:proofErr w:type="spellEnd"/>
-      <w:r>
-        <w:rPr>
-          <w:rFonts w:ascii="Times New Roman" w:hAnsi="Times New Roman" w:cs="Times New Roman"/>
-          <w:color w:val="auto"/>
-          <w:sz w:val="24"/>
-          <w:szCs w:val="24"/>
-        </w:rPr>
-        <w:t xml:space="preserve"> codebase and infrastructure to ensure reliability and long-term usability.</w:t>
-      </w:r>
-    </w:p>
-    <w:p>
-      <w:pPr>
-        <w:tabs>
-          <w:tab w:val="right" w:pos="9360"/>
-        </w:tabs>
-        <w:spacing w:after="86" w:line="240" w:lineRule="auto"/>
-        <w:rPr>
-          <w:rFonts w:ascii="Times New Roman" w:hAnsi="Times New Roman" w:cs="Times New Roman"/>
-          <w:sz w:val="24"/>
-          <w:szCs w:val="24"/>
-        </w:rPr>
-      </w:pPr>
-      <w:r>
-        <w:rPr>
-          <w:rFonts w:ascii="Times New Roman" w:hAnsi="Times New Roman" w:cs="Times New Roman"/>
+        <w:t>Managed and maintained the OregonFlora codebase and infrastructure to ensure reliability and long-term usability.</w:t>
+      </w:r>
+    </w:p>
+    <w:p>
+      <w:pPr>
+        <w:pStyle w:val="Normal"/>
+        <w:tabs>
+          <w:tab w:val="clear" w:pos="720"/>
+          <w:tab w:val="right" w:pos="9360" w:leader="none"/>
+        </w:tabs>
+        <w:spacing w:lineRule="auto" w:line="240" w:before="0" w:after="86"/>
+        <w:rPr>
+          <w:rFonts w:ascii="Times New Roman" w:hAnsi="Times New Roman" w:cs="Times New Roman"/>
+          <w:sz w:val="24"/>
+          <w:szCs w:val="24"/>
+        </w:rPr>
+      </w:pPr>
+      <w:r>
+        <w:rPr>
+          <w:rFonts w:cs="Times New Roman" w:ascii="Times New Roman" w:hAnsi="Times New Roman"/>
           <w:b/>
           <w:bCs/>
           <w:sz w:val="24"/>
@@ -456,7 +474,7 @@
       </w:r>
       <w:r>
         <w:rPr>
-          <w:rFonts w:ascii="Times New Roman" w:hAnsi="Times New Roman" w:cs="Times New Roman"/>
+          <w:rFonts w:cs="Times New Roman" w:ascii="Times New Roman" w:hAnsi="Times New Roman"/>
           <w:sz w:val="24"/>
           <w:szCs w:val="24"/>
         </w:rPr>
@@ -466,23 +484,41 @@
     </w:p>
     <w:p>
       <w:pPr>
-        <w:tabs>
-          <w:tab w:val="right" w:pos="9360"/>
-        </w:tabs>
-        <w:spacing w:after="120" w:line="240" w:lineRule="auto"/>
-        <w:rPr>
-          <w:rFonts w:ascii="Times New Roman" w:hAnsi="Times New Roman" w:cs="Times New Roman"/>
-          <w:sz w:val="24"/>
-          <w:szCs w:val="24"/>
-        </w:rPr>
-      </w:pPr>
-      <w:r>
-        <w:rPr>
-          <w:rFonts w:ascii="Times New Roman" w:hAnsi="Times New Roman" w:cs="Times New Roman"/>
-          <w:sz w:val="24"/>
-          <w:szCs w:val="24"/>
-        </w:rPr>
-        <w:t>Corvallis, United States – Chaperone</w:t>
+        <w:pStyle w:val="Normal"/>
+        <w:tabs>
+          <w:tab w:val="clear" w:pos="720"/>
+          <w:tab w:val="right" w:pos="9360" w:leader="none"/>
+        </w:tabs>
+        <w:spacing w:lineRule="auto" w:line="240" w:before="0" w:after="120"/>
+        <w:rPr>
+          <w:rFonts w:ascii="Times New Roman" w:hAnsi="Times New Roman" w:cs="Times New Roman"/>
+          <w:sz w:val="24"/>
+          <w:szCs w:val="24"/>
+        </w:rPr>
+      </w:pPr>
+      <w:r>
+        <w:rPr>
+          <w:rFonts w:cs="Times New Roman" w:ascii="Times New Roman" w:hAnsi="Times New Roman"/>
+          <w:sz w:val="24"/>
+          <w:szCs w:val="24"/>
+        </w:rPr>
+        <w:t xml:space="preserve">Corvallis, </w:t>
+      </w:r>
+      <w:r>
+        <w:rPr>
+          <w:rFonts w:cs="Times New Roman" w:ascii="Times New Roman" w:hAnsi="Times New Roman"/>
+          <w:sz w:val="24"/>
+          <w:szCs w:val="24"/>
+        </w:rPr>
+        <w:t>Oregon</w:t>
+      </w:r>
+      <w:r>
+        <w:rPr>
+          <w:rFonts w:cs="Times New Roman" w:ascii="Times New Roman" w:hAnsi="Times New Roman"/>
+          <w:sz w:val="24"/>
+          <w:szCs w:val="24"/>
+        </w:rPr>
+        <w:t xml:space="preserve"> – Chaperone</w:t>
       </w:r>
     </w:p>
     <w:p>
@@ -492,12 +528,14 @@
           <w:ilvl w:val="0"/>
           <w:numId w:val="1"/>
         </w:numPr>
-        <w:spacing w:after="86"/>
-        <w:ind w:left="360"/>
-      </w:pPr>
-      <w:r>
-        <w:rPr>
-          <w:rFonts w:ascii="Times New Roman" w:hAnsi="Times New Roman" w:cs="Times New Roman"/>
+        <w:spacing w:before="0" w:after="86"/>
+        <w:ind w:hanging="360" w:left="360"/>
+        <w:contextualSpacing/>
+        <w:rPr/>
+      </w:pPr>
+      <w:r>
+        <w:rPr>
+          <w:rFonts w:cs="Times New Roman" w:ascii="Times New Roman" w:hAnsi="Times New Roman"/>
           <w:color w:val="auto"/>
           <w:sz w:val="24"/>
           <w:szCs w:val="24"/>
@@ -507,19 +545,21 @@
     </w:p>
     <w:p>
       <w:pPr>
-        <w:tabs>
-          <w:tab w:val="right" w:pos="9360"/>
-        </w:tabs>
-        <w:spacing w:after="86" w:line="240" w:lineRule="auto"/>
-        <w:rPr>
-          <w:rFonts w:ascii="Times New Roman" w:hAnsi="Times New Roman" w:cs="Times New Roman"/>
-          <w:sz w:val="24"/>
-          <w:szCs w:val="24"/>
-        </w:rPr>
-      </w:pPr>
-      <w:r>
-        <w:rPr>
-          <w:rFonts w:ascii="Times New Roman" w:hAnsi="Times New Roman" w:cs="Times New Roman"/>
+        <w:pStyle w:val="Normal"/>
+        <w:tabs>
+          <w:tab w:val="clear" w:pos="720"/>
+          <w:tab w:val="right" w:pos="9360" w:leader="none"/>
+        </w:tabs>
+        <w:spacing w:lineRule="auto" w:line="240" w:before="0" w:after="86"/>
+        <w:rPr>
+          <w:rFonts w:ascii="Times New Roman" w:hAnsi="Times New Roman" w:cs="Times New Roman"/>
+          <w:sz w:val="24"/>
+          <w:szCs w:val="24"/>
+        </w:rPr>
+      </w:pPr>
+      <w:r>
+        <w:rPr>
+          <w:rFonts w:cs="Times New Roman" w:ascii="Times New Roman" w:hAnsi="Times New Roman"/>
           <w:b/>
           <w:bCs/>
           <w:sz w:val="24"/>
@@ -529,7 +569,7 @@
       </w:r>
       <w:r>
         <w:rPr>
-          <w:rFonts w:ascii="Times New Roman" w:hAnsi="Times New Roman" w:cs="Times New Roman"/>
+          <w:rFonts w:cs="Times New Roman" w:ascii="Times New Roman" w:hAnsi="Times New Roman"/>
           <w:sz w:val="24"/>
           <w:szCs w:val="24"/>
         </w:rPr>
@@ -539,23 +579,41 @@
     </w:p>
     <w:p>
       <w:pPr>
-        <w:tabs>
-          <w:tab w:val="right" w:pos="9360"/>
-        </w:tabs>
-        <w:spacing w:after="120" w:line="240" w:lineRule="auto"/>
-        <w:rPr>
-          <w:rFonts w:ascii="Times New Roman" w:hAnsi="Times New Roman" w:cs="Times New Roman"/>
-          <w:sz w:val="24"/>
-          <w:szCs w:val="24"/>
-        </w:rPr>
-      </w:pPr>
-      <w:r>
-        <w:rPr>
-          <w:rFonts w:ascii="Times New Roman" w:hAnsi="Times New Roman" w:cs="Times New Roman"/>
-          <w:sz w:val="24"/>
-          <w:szCs w:val="24"/>
-        </w:rPr>
-        <w:t>Corvallis, United States – Web Assistant</w:t>
+        <w:pStyle w:val="Normal"/>
+        <w:tabs>
+          <w:tab w:val="clear" w:pos="720"/>
+          <w:tab w:val="right" w:pos="9360" w:leader="none"/>
+        </w:tabs>
+        <w:spacing w:lineRule="auto" w:line="240" w:before="0" w:after="120"/>
+        <w:rPr>
+          <w:rFonts w:ascii="Times New Roman" w:hAnsi="Times New Roman" w:cs="Times New Roman"/>
+          <w:sz w:val="24"/>
+          <w:szCs w:val="24"/>
+        </w:rPr>
+      </w:pPr>
+      <w:r>
+        <w:rPr>
+          <w:rFonts w:cs="Times New Roman" w:ascii="Times New Roman" w:hAnsi="Times New Roman"/>
+          <w:sz w:val="24"/>
+          <w:szCs w:val="24"/>
+        </w:rPr>
+        <w:t xml:space="preserve">Corvallis, </w:t>
+      </w:r>
+      <w:r>
+        <w:rPr>
+          <w:rFonts w:cs="Times New Roman" w:ascii="Times New Roman" w:hAnsi="Times New Roman"/>
+          <w:sz w:val="24"/>
+          <w:szCs w:val="24"/>
+        </w:rPr>
+        <w:t>Oregon</w:t>
+      </w:r>
+      <w:r>
+        <w:rPr>
+          <w:rFonts w:cs="Times New Roman" w:ascii="Times New Roman" w:hAnsi="Times New Roman"/>
+          <w:sz w:val="24"/>
+          <w:szCs w:val="24"/>
+        </w:rPr>
+        <w:t xml:space="preserve"> – Web Assistant</w:t>
       </w:r>
     </w:p>
     <w:p>
@@ -565,12 +623,14 @@
           <w:ilvl w:val="0"/>
           <w:numId w:val="1"/>
         </w:numPr>
-        <w:spacing w:after="86"/>
-        <w:ind w:left="360"/>
-      </w:pPr>
-      <w:r>
-        <w:rPr>
-          <w:rFonts w:ascii="Times New Roman" w:hAnsi="Times New Roman" w:cs="Times New Roman"/>
+        <w:spacing w:before="0" w:after="86"/>
+        <w:ind w:hanging="360" w:left="360"/>
+        <w:contextualSpacing/>
+        <w:rPr/>
+      </w:pPr>
+      <w:r>
+        <w:rPr>
+          <w:rFonts w:cs="Times New Roman" w:ascii="Times New Roman" w:hAnsi="Times New Roman"/>
           <w:color w:val="auto"/>
           <w:sz w:val="24"/>
           <w:szCs w:val="24"/>
@@ -585,12 +645,14 @@
           <w:ilvl w:val="0"/>
           <w:numId w:val="1"/>
         </w:numPr>
-        <w:spacing w:after="86"/>
-        <w:ind w:left="360"/>
-      </w:pPr>
-      <w:r>
-        <w:rPr>
-          <w:rFonts w:ascii="Times New Roman" w:hAnsi="Times New Roman" w:cs="Times New Roman"/>
+        <w:spacing w:before="0" w:after="86"/>
+        <w:ind w:hanging="360" w:left="360"/>
+        <w:contextualSpacing/>
+        <w:rPr/>
+      </w:pPr>
+      <w:r>
+        <w:rPr>
+          <w:rFonts w:cs="Times New Roman" w:ascii="Times New Roman" w:hAnsi="Times New Roman"/>
           <w:color w:val="auto"/>
           <w:sz w:val="24"/>
           <w:szCs w:val="24"/>
@@ -605,12 +667,14 @@
           <w:ilvl w:val="0"/>
           <w:numId w:val="1"/>
         </w:numPr>
-        <w:spacing w:after="86"/>
-        <w:ind w:left="360"/>
-      </w:pPr>
-      <w:r>
-        <w:rPr>
-          <w:rFonts w:ascii="Times New Roman" w:hAnsi="Times New Roman" w:cs="Times New Roman"/>
+        <w:spacing w:before="0" w:after="86"/>
+        <w:ind w:hanging="360" w:left="360"/>
+        <w:contextualSpacing/>
+        <w:rPr/>
+      </w:pPr>
+      <w:r>
+        <w:rPr>
+          <w:rFonts w:cs="Times New Roman" w:ascii="Times New Roman" w:hAnsi="Times New Roman"/>
           <w:color w:val="auto"/>
           <w:sz w:val="24"/>
           <w:szCs w:val="24"/>
@@ -620,19 +684,21 @@
     </w:p>
     <w:p>
       <w:pPr>
-        <w:tabs>
-          <w:tab w:val="right" w:pos="9360"/>
-        </w:tabs>
-        <w:spacing w:after="86" w:line="240" w:lineRule="auto"/>
-        <w:rPr>
-          <w:rFonts w:ascii="Times New Roman" w:hAnsi="Times New Roman" w:cs="Times New Roman"/>
-          <w:sz w:val="24"/>
-          <w:szCs w:val="24"/>
-        </w:rPr>
-      </w:pPr>
-      <w:r>
-        <w:rPr>
-          <w:rFonts w:ascii="Times New Roman" w:hAnsi="Times New Roman" w:cs="Times New Roman"/>
+        <w:pStyle w:val="Normal"/>
+        <w:tabs>
+          <w:tab w:val="clear" w:pos="720"/>
+          <w:tab w:val="right" w:pos="9360" w:leader="none"/>
+        </w:tabs>
+        <w:spacing w:lineRule="auto" w:line="240" w:before="0" w:after="86"/>
+        <w:rPr>
+          <w:rFonts w:ascii="Times New Roman" w:hAnsi="Times New Roman" w:cs="Times New Roman"/>
+          <w:sz w:val="24"/>
+          <w:szCs w:val="24"/>
+        </w:rPr>
+      </w:pPr>
+      <w:r>
+        <w:rPr>
+          <w:rFonts w:cs="Times New Roman" w:ascii="Times New Roman" w:hAnsi="Times New Roman"/>
           <w:b/>
           <w:bCs/>
           <w:sz w:val="24"/>
@@ -642,40 +708,42 @@
       </w:r>
       <w:r>
         <w:rPr>
-          <w:rFonts w:ascii="Times New Roman" w:hAnsi="Times New Roman" w:cs="Times New Roman"/>
+          <w:rFonts w:cs="Times New Roman" w:ascii="Times New Roman" w:hAnsi="Times New Roman"/>
           <w:sz w:val="24"/>
           <w:szCs w:val="24"/>
         </w:rPr>
         <w:tab/>
         <w:t>11/2020 – 11/2022</w:t>
       </w:r>
-      <w:bookmarkEnd w:id="4"/>
-    </w:p>
-    <w:p>
-      <w:pPr>
-        <w:tabs>
-          <w:tab w:val="right" w:pos="9360"/>
-        </w:tabs>
-        <w:spacing w:after="120" w:line="240" w:lineRule="auto"/>
-        <w:rPr>
-          <w:rFonts w:ascii="Times New Roman" w:hAnsi="Times New Roman" w:cs="Times New Roman"/>
-          <w:sz w:val="24"/>
-          <w:szCs w:val="24"/>
-        </w:rPr>
-      </w:pPr>
-      <w:bookmarkStart w:id="5" w:name="__DdeLink__117_255574347"/>
-      <w:r>
-        <w:rPr>
-          <w:rFonts w:ascii="Times New Roman" w:hAnsi="Times New Roman" w:cs="Times New Roman"/>
+      <w:bookmarkEnd w:id="5"/>
+    </w:p>
+    <w:p>
+      <w:pPr>
+        <w:pStyle w:val="Normal"/>
+        <w:tabs>
+          <w:tab w:val="clear" w:pos="720"/>
+          <w:tab w:val="right" w:pos="9360" w:leader="none"/>
+        </w:tabs>
+        <w:spacing w:lineRule="auto" w:line="240" w:before="0" w:after="120"/>
+        <w:rPr>
+          <w:rFonts w:ascii="Times New Roman" w:hAnsi="Times New Roman" w:cs="Times New Roman"/>
+          <w:sz w:val="24"/>
+          <w:szCs w:val="24"/>
+        </w:rPr>
+      </w:pPr>
+      <w:bookmarkStart w:id="6" w:name="__DdeLink__117_255574347"/>
+      <w:r>
+        <w:rPr>
+          <w:rFonts w:cs="Times New Roman" w:ascii="Times New Roman" w:hAnsi="Times New Roman"/>
           <w:sz w:val="24"/>
           <w:szCs w:val="24"/>
         </w:rPr>
         <w:t>Ho Chi Minh C</w:t>
       </w:r>
-      <w:bookmarkEnd w:id="5"/>
-      <w:r>
-        <w:rPr>
-          <w:rFonts w:ascii="Times New Roman" w:hAnsi="Times New Roman" w:cs="Times New Roman"/>
+      <w:bookmarkEnd w:id="6"/>
+      <w:r>
+        <w:rPr>
+          <w:rFonts w:cs="Times New Roman" w:ascii="Times New Roman" w:hAnsi="Times New Roman"/>
           <w:sz w:val="24"/>
           <w:szCs w:val="24"/>
         </w:rPr>
@@ -689,8 +757,9 @@
           <w:ilvl w:val="0"/>
           <w:numId w:val="1"/>
         </w:numPr>
-        <w:spacing w:after="120"/>
-        <w:ind w:left="360"/>
+        <w:spacing w:before="0" w:after="120"/>
+        <w:ind w:hanging="360" w:left="360"/>
+        <w:contextualSpacing/>
         <w:rPr>
           <w:rFonts w:ascii="Times New Roman" w:hAnsi="Times New Roman" w:cs="Times New Roman"/>
           <w:color w:val="auto"/>
@@ -700,7 +769,7 @@
       </w:pPr>
       <w:r>
         <w:rPr>
-          <w:rFonts w:ascii="Times New Roman" w:hAnsi="Times New Roman" w:cs="Times New Roman"/>
+          <w:rFonts w:cs="Times New Roman" w:ascii="Times New Roman" w:hAnsi="Times New Roman"/>
           <w:color w:val="auto"/>
           <w:sz w:val="24"/>
           <w:szCs w:val="24"/>
@@ -715,8 +784,9 @@
           <w:ilvl w:val="0"/>
           <w:numId w:val="1"/>
         </w:numPr>
-        <w:spacing w:after="120"/>
-        <w:ind w:left="360"/>
+        <w:spacing w:before="0" w:after="120"/>
+        <w:ind w:hanging="360" w:left="360"/>
+        <w:contextualSpacing/>
         <w:rPr>
           <w:rFonts w:ascii="Times New Roman" w:hAnsi="Times New Roman" w:cs="Times New Roman"/>
           <w:color w:val="auto"/>
@@ -726,7 +796,7 @@
       </w:pPr>
       <w:r>
         <w:rPr>
-          <w:rFonts w:ascii="Times New Roman" w:hAnsi="Times New Roman" w:cs="Times New Roman"/>
+          <w:rFonts w:cs="Times New Roman" w:ascii="Times New Roman" w:hAnsi="Times New Roman"/>
           <w:color w:val="auto"/>
           <w:sz w:val="24"/>
           <w:szCs w:val="24"/>
@@ -741,8 +811,9 @@
           <w:ilvl w:val="0"/>
           <w:numId w:val="1"/>
         </w:numPr>
-        <w:spacing w:after="120"/>
-        <w:ind w:left="360"/>
+        <w:spacing w:before="0" w:after="120"/>
+        <w:ind w:hanging="360" w:left="360"/>
+        <w:contextualSpacing/>
         <w:rPr>
           <w:rFonts w:ascii="Times New Roman" w:hAnsi="Times New Roman" w:cs="Times New Roman"/>
           <w:color w:val="auto"/>
@@ -752,7 +823,7 @@
       </w:pPr>
       <w:r>
         <w:rPr>
-          <w:rFonts w:ascii="Times New Roman" w:hAnsi="Times New Roman" w:cs="Times New Roman"/>
+          <w:rFonts w:cs="Times New Roman" w:ascii="Times New Roman" w:hAnsi="Times New Roman"/>
           <w:color w:val="auto"/>
           <w:sz w:val="24"/>
           <w:szCs w:val="24"/>
@@ -762,10 +833,11 @@
     </w:p>
     <w:p>
       <w:pPr>
+        <w:pStyle w:val="Normal"/>
         <w:pBdr>
           <w:bottom w:val="single" w:sz="4" w:space="1" w:color="000000"/>
         </w:pBdr>
-        <w:spacing w:after="120" w:line="240" w:lineRule="auto"/>
+        <w:spacing w:lineRule="auto" w:line="240" w:before="0" w:after="120"/>
         <w:rPr>
           <w:rFonts w:ascii="Times New Roman" w:hAnsi="Times New Roman" w:cs="Times New Roman"/>
           <w:b/>
@@ -774,11 +846,12 @@
           <w:szCs w:val="24"/>
         </w:rPr>
       </w:pPr>
-      <w:bookmarkStart w:id="6" w:name="__DdeLink__95_1413304929"/>
-      <w:bookmarkStart w:id="7" w:name="__DdeLink__100_1413304929"/>
-      <w:r>
-        <w:rPr>
-          <w:rFonts w:ascii="Times New Roman" w:hAnsi="Times New Roman" w:cs="Times New Roman"/>
+      <w:bookmarkStart w:id="7" w:name="__DdeLink__65_622835337"/>
+      <w:bookmarkStart w:id="8" w:name="__DdeLink__100_1413304929"/>
+      <w:bookmarkStart w:id="9" w:name="__DdeLink__95_1413304929"/>
+      <w:r>
+        <w:rPr>
+          <w:rFonts w:cs="Times New Roman" w:ascii="Times New Roman" w:hAnsi="Times New Roman"/>
           <w:b/>
           <w:bCs/>
           <w:sz w:val="24"/>
@@ -786,27 +859,28 @@
         </w:rPr>
         <w:t>SKILLS</w:t>
       </w:r>
-      <w:bookmarkEnd w:id="3"/>
-      <w:bookmarkEnd w:id="6"/>
       <w:bookmarkEnd w:id="7"/>
-    </w:p>
-    <w:p>
-      <w:pPr>
+      <w:bookmarkEnd w:id="8"/>
+      <w:bookmarkEnd w:id="9"/>
+    </w:p>
+    <w:p>
+      <w:pPr>
+        <w:pStyle w:val="Normal"/>
         <w:numPr>
           <w:ilvl w:val="0"/>
           <w:numId w:val="1"/>
         </w:numPr>
-        <w:spacing w:after="0"/>
-        <w:ind w:left="360"/>
-        <w:rPr>
-          <w:rFonts w:ascii="Times New Roman" w:hAnsi="Times New Roman" w:cs="Times New Roman"/>
-          <w:sz w:val="24"/>
-          <w:szCs w:val="24"/>
-        </w:rPr>
-      </w:pPr>
-      <w:r>
-        <w:rPr>
-          <w:rFonts w:ascii="Times New Roman" w:eastAsia="Calibri" w:hAnsi="Times New Roman" w:cs="Times New Roman"/>
+        <w:spacing w:before="0" w:after="0"/>
+        <w:ind w:hanging="360" w:left="360"/>
+        <w:rPr>
+          <w:rFonts w:ascii="Times New Roman" w:hAnsi="Times New Roman" w:cs="Times New Roman"/>
+          <w:sz w:val="24"/>
+          <w:szCs w:val="24"/>
+        </w:rPr>
+      </w:pPr>
+      <w:r>
+        <w:rPr>
+          <w:rFonts w:eastAsia="Calibri" w:cs="Times New Roman" w:ascii="Times New Roman" w:hAnsi="Times New Roman"/>
           <w:kern w:val="0"/>
           <w:sz w:val="24"/>
           <w:szCs w:val="24"/>
@@ -816,21 +890,22 @@
     </w:p>
     <w:p>
       <w:pPr>
+        <w:pStyle w:val="Normal"/>
         <w:numPr>
           <w:ilvl w:val="0"/>
           <w:numId w:val="1"/>
         </w:numPr>
-        <w:spacing w:after="0"/>
-        <w:ind w:left="360"/>
-        <w:rPr>
-          <w:rFonts w:ascii="Times New Roman" w:hAnsi="Times New Roman" w:cs="Times New Roman"/>
-          <w:sz w:val="24"/>
-          <w:szCs w:val="24"/>
-        </w:rPr>
-      </w:pPr>
-      <w:r>
-        <w:rPr>
-          <w:rFonts w:ascii="Times New Roman" w:eastAsia="Calibri" w:hAnsi="Times New Roman" w:cs="Times New Roman"/>
+        <w:spacing w:before="0" w:after="0"/>
+        <w:ind w:hanging="360" w:left="360"/>
+        <w:rPr>
+          <w:rFonts w:ascii="Times New Roman" w:hAnsi="Times New Roman" w:cs="Times New Roman"/>
+          <w:sz w:val="24"/>
+          <w:szCs w:val="24"/>
+        </w:rPr>
+      </w:pPr>
+      <w:r>
+        <w:rPr>
+          <w:rFonts w:eastAsia="Calibri" w:cs="Times New Roman" w:ascii="Times New Roman" w:hAnsi="Times New Roman"/>
           <w:kern w:val="0"/>
           <w:sz w:val="24"/>
           <w:szCs w:val="24"/>
@@ -840,21 +915,22 @@
     </w:p>
     <w:p>
       <w:pPr>
+        <w:pStyle w:val="Normal"/>
         <w:numPr>
           <w:ilvl w:val="0"/>
           <w:numId w:val="1"/>
         </w:numPr>
-        <w:spacing w:after="0"/>
-        <w:ind w:left="360"/>
-        <w:rPr>
-          <w:rFonts w:ascii="Times New Roman" w:hAnsi="Times New Roman" w:cs="Times New Roman"/>
-          <w:sz w:val="24"/>
-          <w:szCs w:val="24"/>
-        </w:rPr>
-      </w:pPr>
-      <w:r>
-        <w:rPr>
-          <w:rFonts w:ascii="Times New Roman" w:eastAsia="Calibri" w:hAnsi="Times New Roman" w:cs="Times New Roman"/>
+        <w:spacing w:before="0" w:after="0"/>
+        <w:ind w:hanging="360" w:left="360"/>
+        <w:rPr>
+          <w:rFonts w:ascii="Times New Roman" w:hAnsi="Times New Roman" w:cs="Times New Roman"/>
+          <w:sz w:val="24"/>
+          <w:szCs w:val="24"/>
+        </w:rPr>
+      </w:pPr>
+      <w:r>
+        <w:rPr>
+          <w:rFonts w:eastAsia="Calibri" w:cs="Times New Roman" w:ascii="Times New Roman" w:hAnsi="Times New Roman"/>
           <w:kern w:val="0"/>
           <w:sz w:val="24"/>
           <w:szCs w:val="24"/>
@@ -864,21 +940,22 @@
     </w:p>
     <w:p>
       <w:pPr>
+        <w:pStyle w:val="Normal"/>
         <w:numPr>
           <w:ilvl w:val="0"/>
           <w:numId w:val="1"/>
         </w:numPr>
-        <w:spacing w:after="0"/>
-        <w:ind w:left="360"/>
-        <w:rPr>
-          <w:rFonts w:ascii="Times New Roman" w:hAnsi="Times New Roman" w:cs="Times New Roman"/>
-          <w:sz w:val="24"/>
-          <w:szCs w:val="24"/>
-        </w:rPr>
-      </w:pPr>
-      <w:r>
-        <w:rPr>
-          <w:rFonts w:ascii="Times New Roman" w:eastAsia="Calibri" w:hAnsi="Times New Roman" w:cs="Times New Roman"/>
+        <w:spacing w:before="0" w:after="0"/>
+        <w:ind w:hanging="360" w:left="360"/>
+        <w:rPr>
+          <w:rFonts w:ascii="Times New Roman" w:hAnsi="Times New Roman" w:cs="Times New Roman"/>
+          <w:sz w:val="24"/>
+          <w:szCs w:val="24"/>
+        </w:rPr>
+      </w:pPr>
+      <w:r>
+        <w:rPr>
+          <w:rFonts w:eastAsia="Calibri" w:cs="Times New Roman" w:ascii="Times New Roman" w:hAnsi="Times New Roman"/>
           <w:kern w:val="0"/>
           <w:sz w:val="24"/>
           <w:szCs w:val="24"/>
@@ -888,21 +965,22 @@
     </w:p>
     <w:p>
       <w:pPr>
+        <w:pStyle w:val="Normal"/>
         <w:numPr>
           <w:ilvl w:val="0"/>
           <w:numId w:val="1"/>
         </w:numPr>
-        <w:spacing w:after="0"/>
-        <w:ind w:left="360"/>
-        <w:rPr>
-          <w:rFonts w:ascii="Times New Roman" w:hAnsi="Times New Roman" w:cs="Times New Roman"/>
-          <w:sz w:val="24"/>
-          <w:szCs w:val="24"/>
-        </w:rPr>
-      </w:pPr>
-      <w:r>
-        <w:rPr>
-          <w:rFonts w:ascii="Times New Roman" w:eastAsia="Calibri" w:hAnsi="Times New Roman" w:cs="Times New Roman"/>
+        <w:spacing w:before="0" w:after="0"/>
+        <w:ind w:hanging="360" w:left="360"/>
+        <w:rPr>
+          <w:rFonts w:ascii="Times New Roman" w:hAnsi="Times New Roman" w:cs="Times New Roman"/>
+          <w:sz w:val="24"/>
+          <w:szCs w:val="24"/>
+        </w:rPr>
+      </w:pPr>
+      <w:r>
+        <w:rPr>
+          <w:rFonts w:eastAsia="Calibri" w:cs="Times New Roman" w:ascii="Times New Roman" w:hAnsi="Times New Roman"/>
           <w:kern w:val="0"/>
           <w:sz w:val="24"/>
           <w:szCs w:val="24"/>
@@ -912,21 +990,22 @@
     </w:p>
     <w:p>
       <w:pPr>
+        <w:pStyle w:val="Normal"/>
         <w:numPr>
           <w:ilvl w:val="0"/>
           <w:numId w:val="1"/>
         </w:numPr>
-        <w:spacing w:after="0"/>
-        <w:ind w:left="360"/>
-        <w:rPr>
-          <w:rFonts w:ascii="Times New Roman" w:hAnsi="Times New Roman" w:cs="Times New Roman"/>
-          <w:sz w:val="24"/>
-          <w:szCs w:val="24"/>
-        </w:rPr>
-      </w:pPr>
-      <w:r>
-        <w:rPr>
-          <w:rFonts w:ascii="Times New Roman" w:eastAsia="Calibri" w:hAnsi="Times New Roman" w:cs="Times New Roman"/>
+        <w:spacing w:before="0" w:after="0"/>
+        <w:ind w:hanging="360" w:left="360"/>
+        <w:rPr>
+          <w:rFonts w:ascii="Times New Roman" w:hAnsi="Times New Roman" w:cs="Times New Roman"/>
+          <w:sz w:val="24"/>
+          <w:szCs w:val="24"/>
+        </w:rPr>
+      </w:pPr>
+      <w:r>
+        <w:rPr>
+          <w:rFonts w:eastAsia="Calibri" w:cs="Times New Roman" w:ascii="Times New Roman" w:hAnsi="Times New Roman"/>
           <w:kern w:val="0"/>
           <w:sz w:val="24"/>
           <w:szCs w:val="24"/>
@@ -936,21 +1015,22 @@
     </w:p>
     <w:p>
       <w:pPr>
+        <w:pStyle w:val="Normal"/>
         <w:numPr>
           <w:ilvl w:val="0"/>
           <w:numId w:val="1"/>
         </w:numPr>
-        <w:spacing w:after="0"/>
-        <w:ind w:left="360"/>
-        <w:rPr>
-          <w:rFonts w:ascii="Times New Roman" w:hAnsi="Times New Roman" w:cs="Times New Roman"/>
-          <w:sz w:val="24"/>
-          <w:szCs w:val="24"/>
-        </w:rPr>
-      </w:pPr>
-      <w:r>
-        <w:rPr>
-          <w:rFonts w:ascii="Times New Roman" w:eastAsia="Calibri" w:hAnsi="Times New Roman" w:cs="Times New Roman"/>
+        <w:spacing w:before="0" w:after="0"/>
+        <w:ind w:hanging="360" w:left="360"/>
+        <w:rPr>
+          <w:rFonts w:ascii="Times New Roman" w:hAnsi="Times New Roman" w:cs="Times New Roman"/>
+          <w:sz w:val="24"/>
+          <w:szCs w:val="24"/>
+        </w:rPr>
+      </w:pPr>
+      <w:r>
+        <w:rPr>
+          <w:rFonts w:eastAsia="Calibri" w:cs="Times New Roman" w:ascii="Times New Roman" w:hAnsi="Times New Roman"/>
           <w:kern w:val="0"/>
           <w:sz w:val="24"/>
           <w:szCs w:val="24"/>
@@ -960,31 +1040,38 @@
     </w:p>
     <w:p>
       <w:pPr>
-        <w:spacing w:after="120" w:line="240" w:lineRule="auto"/>
+        <w:pStyle w:val="Normal"/>
+        <w:spacing w:lineRule="auto" w:line="240" w:before="0" w:after="120"/>
         <w:rPr>
           <w:rFonts w:ascii="Times New Roman" w:hAnsi="Times New Roman"/>
           <w:sz w:val="24"/>
           <w:szCs w:val="24"/>
         </w:rPr>
       </w:pPr>
+      <w:r>
+        <w:rPr>
+          <w:rFonts w:ascii="Times New Roman" w:hAnsi="Times New Roman"/>
+          <w:sz w:val="24"/>
+          <w:szCs w:val="24"/>
+        </w:rPr>
+      </w:r>
     </w:p>
     <w:sectPr>
+      <w:type w:val="nextPage"/>
       <w:pgSz w:w="12240" w:h="15840"/>
-      <w:pgMar w:top="630" w:right="1440" w:bottom="360" w:left="1440" w:header="0" w:footer="0" w:gutter="0"/>
-      <w:cols w:space="720"/>
-      <w:formProt w:val="0"/>
-      <w:docGrid w:linePitch="360" w:charSpace="12288"/>
+      <w:pgMar w:left="1440" w:right="1440" w:gutter="0" w:header="0" w:top="630" w:footer="0" w:bottom="360"/>
+      <w:pgNumType w:fmt="decimal"/>
+      <w:formProt w:val="false"/>
+      <w:textDirection w:val="lrTb"/>
+      <w:docGrid w:type="default" w:linePitch="360" w:charSpace="16384"/>
     </w:sectPr>
   </w:body>
 </w:document>
 </file>
 
 <file path=word/numbering.xml><?xml version="1.0" encoding="utf-8"?>
-<w:numbering xmlns:wpc="http://schemas.microsoft.com/office/word/2010/wordprocessingCanvas" xmlns:cx="http://schemas.microsoft.com/office/drawing/2014/chartex" xmlns:cx1="http://schemas.microsoft.com/office/drawing/2015/9/8/chartex" xmlns:cx2="http://schemas.microsoft.com/office/drawing/2015/10/21/chartex" xmlns:cx3="http://schemas.microsoft.com/office/drawing/2016/5/9/chartex" xmlns:cx4="http://schemas.microsoft.com/office/drawing/2016/5/10/chartex" xmlns:cx5="http://schemas.microsoft.com/office/drawing/2016/5/11/chartex" xmlns:cx6="http://schemas.microsoft.com/office/drawing/2016/5/12/chartex" xmlns:cx7="http://schemas.microsoft.com/office/drawing/2016/5/13/chartex" xmlns:cx8="http://schemas.microsoft.com/office/drawing/2016/5/14/chartex" xmlns:mc="http://schemas.openxmlformats.org/markup-compatibility/2006" xmlns:aink="http://schemas.microsoft.com/office/drawing/2016/ink" xmlns:am3d="http://schemas.microsoft.com/office/drawing/2017/model3d" xmlns:o="urn:schemas-microsoft-com:office:office" xmlns:oel="http://schemas.microsoft.com/office/2019/extlst" xmlns:r="http://schemas.openxmlformats.org/officeDocument/2006/relationships" xmlns:m="http://schemas.openxmlformats.org/officeDocument/2006/math" xmlns:v="urn:schemas-microsoft-com:vml" xmlns:wp14="http://schemas.microsoft.com/office/word/2010/wordprocessingDrawing" xmlns:wp="http://schemas.openxmlformats.org/drawingml/2006/wordprocessingDrawing" xmlns:w10="urn:schemas-microsoft-com:office:word" xmlns:w="http://schemas.openxmlformats.org/wordprocessingml/2006/main" xmlns:w14="http://schemas.microsoft.com/office/word/2010/wordml" xmlns:w15="http://schemas.microsoft.com/office/word/2012/wordml" xmlns:w16cex="http://schemas.microsoft.com/office/word/2018/wordml/cex" xmlns:w16cid="http://schemas.microsoft.com/office/word/2016/wordml/cid" xmlns:w16="http://schemas.microsoft.com/office/word/2018/wordml" xmlns:w16du="http://schemas.microsoft.com/office/word/2023/wordml/word16du" xmlns:w16sdtdh="http://schemas.microsoft.com/office/word/2020/wordml/sdtdatahash" xmlns:w16sdtfl="http://schemas.microsoft.com/office/word/2024/wordml/sdtformatlock" xmlns:w16se="http://schemas.microsoft.com/office/word/2015/wordml/symex" xmlns:wpg="http://schemas.microsoft.com/office/word/2010/wordprocessingGroup" xmlns:wpi="http://schemas.microsoft.com/office/word/2010/wordprocessingInk" xmlns:wne="http://schemas.microsoft.com/office/word/2006/wordml" xmlns:wps="http://schemas.microsoft.com/office/word/2010/wordprocessingShape" mc:Ignorable="w14 w15 w16se w16cid w16 w16cex w16sdtdh w16sdtfl w16du wp14">
-  <w:abstractNum w:abstractNumId="0" w15:restartNumberingAfterBreak="0">
-    <w:nsid w:val="54E8045E"/>
-    <w:multiLevelType w:val="multilevel"/>
-    <w:tmpl w:val="33048424"/>
+<w:numbering xmlns:w="http://schemas.openxmlformats.org/wordprocessingml/2006/main" xmlns:o="urn:schemas-microsoft-com:office:office" xmlns:r="http://schemas.openxmlformats.org/officeDocument/2006/relationships" xmlns:v="urn:schemas-microsoft-com:vml" xmlns:mc="http://schemas.openxmlformats.org/markup-compatibility/2006" xmlns:w14="http://schemas.microsoft.com/office/word/2010/wordml" mc:Ignorable="w14">
+  <w:abstractNum w:abstractNumId="1">
     <w:lvl w:ilvl="0">
       <w:start w:val="1"/>
       <w:numFmt w:val="bullet"/>
@@ -1121,10 +1208,7 @@
       </w:rPr>
     </w:lvl>
   </w:abstractNum>
-  <w:abstractNum w:abstractNumId="1" w15:restartNumberingAfterBreak="0">
-    <w:nsid w:val="61B22439"/>
-    <w:multiLevelType w:val="multilevel"/>
-    <w:tmpl w:val="A3021CE2"/>
+  <w:abstractNum w:abstractNumId="2">
     <w:lvl w:ilvl="0">
       <w:start w:val="1"/>
       <w:numFmt w:val="none"/>
@@ -1135,7 +1219,7 @@
         <w:tabs>
           <w:tab w:val="num" w:pos="0"/>
         </w:tabs>
-        <w:ind w:left="0" w:firstLine="0"/>
+        <w:ind w:left="0" w:hanging="0"/>
       </w:pPr>
     </w:lvl>
     <w:lvl w:ilvl="1">
@@ -1148,7 +1232,7 @@
         <w:tabs>
           <w:tab w:val="num" w:pos="0"/>
         </w:tabs>
-        <w:ind w:left="0" w:firstLine="0"/>
+        <w:ind w:left="0" w:hanging="0"/>
       </w:pPr>
     </w:lvl>
     <w:lvl w:ilvl="2">
@@ -1161,7 +1245,7 @@
         <w:tabs>
           <w:tab w:val="num" w:pos="0"/>
         </w:tabs>
-        <w:ind w:left="0" w:firstLine="0"/>
+        <w:ind w:left="0" w:hanging="0"/>
       </w:pPr>
     </w:lvl>
     <w:lvl w:ilvl="3">
@@ -1174,7 +1258,7 @@
         <w:tabs>
           <w:tab w:val="num" w:pos="0"/>
         </w:tabs>
-        <w:ind w:left="0" w:firstLine="0"/>
+        <w:ind w:left="0" w:hanging="0"/>
       </w:pPr>
     </w:lvl>
     <w:lvl w:ilvl="4">
@@ -1187,7 +1271,7 @@
         <w:tabs>
           <w:tab w:val="num" w:pos="0"/>
         </w:tabs>
-        <w:ind w:left="0" w:firstLine="0"/>
+        <w:ind w:left="0" w:hanging="0"/>
       </w:pPr>
     </w:lvl>
     <w:lvl w:ilvl="5">
@@ -1200,7 +1284,7 @@
         <w:tabs>
           <w:tab w:val="num" w:pos="0"/>
         </w:tabs>
-        <w:ind w:left="0" w:firstLine="0"/>
+        <w:ind w:left="0" w:hanging="0"/>
       </w:pPr>
     </w:lvl>
     <w:lvl w:ilvl="6">
@@ -1213,7 +1297,7 @@
         <w:tabs>
           <w:tab w:val="num" w:pos="0"/>
         </w:tabs>
-        <w:ind w:left="0" w:firstLine="0"/>
+        <w:ind w:left="0" w:hanging="0"/>
       </w:pPr>
     </w:lvl>
     <w:lvl w:ilvl="7">
@@ -1226,7 +1310,7 @@
         <w:tabs>
           <w:tab w:val="num" w:pos="0"/>
         </w:tabs>
-        <w:ind w:left="0" w:firstLine="0"/>
+        <w:ind w:left="0" w:hanging="0"/>
       </w:pPr>
     </w:lvl>
     <w:lvl w:ilvl="8">
@@ -1239,25 +1323,25 @@
         <w:tabs>
           <w:tab w:val="num" w:pos="0"/>
         </w:tabs>
-        <w:ind w:left="0" w:firstLine="0"/>
+        <w:ind w:left="0" w:hanging="0"/>
       </w:pPr>
     </w:lvl>
   </w:abstractNum>
-  <w:num w:numId="1" w16cid:durableId="1682047829">
-    <w:abstractNumId w:val="0"/>
+  <w:num w:numId="1">
+    <w:abstractNumId w:val="1"/>
   </w:num>
-  <w:num w:numId="2" w16cid:durableId="636836187">
-    <w:abstractNumId w:val="1"/>
+  <w:num w:numId="2">
+    <w:abstractNumId w:val="2"/>
   </w:num>
 </w:numbering>
 </file>
 
 <file path=word/styles.xml><?xml version="1.0" encoding="utf-8"?>
-<w:styles xmlns:mc="http://schemas.openxmlformats.org/markup-compatibility/2006" xmlns:r="http://schemas.openxmlformats.org/officeDocument/2006/relationships" xmlns:w="http://schemas.openxmlformats.org/wordprocessingml/2006/main" xmlns:w14="http://schemas.microsoft.com/office/word/2010/wordml" xmlns:w15="http://schemas.microsoft.com/office/word/2012/wordml" xmlns:w16cex="http://schemas.microsoft.com/office/word/2018/wordml/cex" xmlns:w16cid="http://schemas.microsoft.com/office/word/2016/wordml/cid" xmlns:w16="http://schemas.microsoft.com/office/word/2018/wordml" xmlns:w16du="http://schemas.microsoft.com/office/word/2023/wordml/word16du" xmlns:w16sdtdh="http://schemas.microsoft.com/office/word/2020/wordml/sdtdatahash" xmlns:w16sdtfl="http://schemas.microsoft.com/office/word/2024/wordml/sdtformatlock" xmlns:w16se="http://schemas.microsoft.com/office/word/2015/wordml/symex" mc:Ignorable="w14 w15 w16se w16cid w16 w16cex w16sdtdh w16sdtfl w16du">
+<w:styles xmlns:w="http://schemas.openxmlformats.org/wordprocessingml/2006/main" xmlns:w14="http://schemas.microsoft.com/office/word/2010/wordml" xmlns:mc="http://schemas.openxmlformats.org/markup-compatibility/2006" mc:Ignorable="w14">
   <w:docDefaults>
     <w:rPrDefault>
       <w:rPr>
-        <w:rFonts w:asciiTheme="minorHAnsi" w:eastAsiaTheme="minorHAnsi" w:hAnsiTheme="minorHAnsi" w:cstheme="minorBidi"/>
+        <w:rFonts w:ascii="Calibri" w:hAnsi="Calibri" w:eastAsia="Calibri" w:cs="" w:asciiTheme="minorHAnsi" w:cstheme="minorBidi" w:eastAsiaTheme="minorHAnsi" w:hAnsiTheme="minorHAnsi"/>
         <w:kern w:val="2"/>
         <w:sz w:val="22"/>
         <w:szCs w:val="22"/>
@@ -1267,21 +1351,21 @@
     </w:rPrDefault>
     <w:pPrDefault>
       <w:pPr>
-        <w:suppressAutoHyphens/>
+        <w:suppressAutoHyphens w:val="true"/>
       </w:pPr>
     </w:pPrDefault>
   </w:docDefaults>
   <w:latentStyles w:defLockedState="0" w:defUIPriority="99" w:defSemiHidden="0" w:defUnhideWhenUsed="0" w:defQFormat="0" w:count="376">
     <w:lsdException w:name="Normal" w:uiPriority="0" w:qFormat="1"/>
     <w:lsdException w:name="heading 1" w:uiPriority="9" w:qFormat="1"/>
-    <w:lsdException w:name="heading 2" w:semiHidden="1" w:uiPriority="9" w:unhideWhenUsed="1" w:qFormat="1"/>
-    <w:lsdException w:name="heading 3" w:semiHidden="1" w:uiPriority="9" w:unhideWhenUsed="1" w:qFormat="1"/>
-    <w:lsdException w:name="heading 4" w:semiHidden="1" w:uiPriority="9" w:unhideWhenUsed="1" w:qFormat="1"/>
-    <w:lsdException w:name="heading 5" w:semiHidden="1" w:uiPriority="9" w:unhideWhenUsed="1" w:qFormat="1"/>
-    <w:lsdException w:name="heading 6" w:semiHidden="1" w:uiPriority="9" w:unhideWhenUsed="1" w:qFormat="1"/>
-    <w:lsdException w:name="heading 7" w:semiHidden="1" w:uiPriority="9" w:unhideWhenUsed="1" w:qFormat="1"/>
-    <w:lsdException w:name="heading 8" w:semiHidden="1" w:uiPriority="9" w:unhideWhenUsed="1" w:qFormat="1"/>
-    <w:lsdException w:name="heading 9" w:semiHidden="1" w:uiPriority="9" w:unhideWhenUsed="1" w:qFormat="1"/>
+    <w:lsdException w:name="heading 2" w:uiPriority="9" w:semiHidden="1" w:unhideWhenUsed="1" w:qFormat="1"/>
+    <w:lsdException w:name="heading 3" w:uiPriority="9" w:semiHidden="1" w:unhideWhenUsed="1" w:qFormat="1"/>
+    <w:lsdException w:name="heading 4" w:uiPriority="9" w:semiHidden="1" w:unhideWhenUsed="1" w:qFormat="1"/>
+    <w:lsdException w:name="heading 5" w:uiPriority="9" w:semiHidden="1" w:unhideWhenUsed="1" w:qFormat="1"/>
+    <w:lsdException w:name="heading 6" w:uiPriority="9" w:semiHidden="1" w:unhideWhenUsed="1" w:qFormat="1"/>
+    <w:lsdException w:name="heading 7" w:uiPriority="9" w:semiHidden="1" w:unhideWhenUsed="1" w:qFormat="1"/>
+    <w:lsdException w:name="heading 8" w:uiPriority="9" w:semiHidden="1" w:unhideWhenUsed="1" w:qFormat="1"/>
+    <w:lsdException w:name="heading 9" w:uiPriority="9" w:semiHidden="1" w:unhideWhenUsed="1" w:qFormat="1"/>
     <w:lsdException w:name="index 1" w:semiHidden="1" w:unhideWhenUsed="1"/>
     <w:lsdException w:name="index 2" w:semiHidden="1" w:unhideWhenUsed="1"/>
     <w:lsdException w:name="index 3" w:semiHidden="1" w:unhideWhenUsed="1"/>
@@ -1291,22 +1375,22 @@
     <w:lsdException w:name="index 7" w:semiHidden="1" w:unhideWhenUsed="1"/>
     <w:lsdException w:name="index 8" w:semiHidden="1" w:unhideWhenUsed="1"/>
     <w:lsdException w:name="index 9" w:semiHidden="1" w:unhideWhenUsed="1"/>
-    <w:lsdException w:name="toc 1" w:semiHidden="1" w:uiPriority="39" w:unhideWhenUsed="1"/>
-    <w:lsdException w:name="toc 2" w:semiHidden="1" w:uiPriority="39" w:unhideWhenUsed="1"/>
-    <w:lsdException w:name="toc 3" w:semiHidden="1" w:uiPriority="39" w:unhideWhenUsed="1"/>
-    <w:lsdException w:name="toc 4" w:semiHidden="1" w:uiPriority="39" w:unhideWhenUsed="1"/>
-    <w:lsdException w:name="toc 5" w:semiHidden="1" w:uiPriority="39" w:unhideWhenUsed="1"/>
-    <w:lsdException w:name="toc 6" w:semiHidden="1" w:uiPriority="39" w:unhideWhenUsed="1"/>
-    <w:lsdException w:name="toc 7" w:semiHidden="1" w:uiPriority="39" w:unhideWhenUsed="1"/>
-    <w:lsdException w:name="toc 8" w:semiHidden="1" w:uiPriority="39" w:unhideWhenUsed="1"/>
-    <w:lsdException w:name="toc 9" w:semiHidden="1" w:uiPriority="39" w:unhideWhenUsed="1"/>
+    <w:lsdException w:name="toc 1" w:uiPriority="39" w:semiHidden="1" w:unhideWhenUsed="1"/>
+    <w:lsdException w:name="toc 2" w:uiPriority="39" w:semiHidden="1" w:unhideWhenUsed="1"/>
+    <w:lsdException w:name="toc 3" w:uiPriority="39" w:semiHidden="1" w:unhideWhenUsed="1"/>
+    <w:lsdException w:name="toc 4" w:uiPriority="39" w:semiHidden="1" w:unhideWhenUsed="1"/>
+    <w:lsdException w:name="toc 5" w:uiPriority="39" w:semiHidden="1" w:unhideWhenUsed="1"/>
+    <w:lsdException w:name="toc 6" w:uiPriority="39" w:semiHidden="1" w:unhideWhenUsed="1"/>
+    <w:lsdException w:name="toc 7" w:uiPriority="39" w:semiHidden="1" w:unhideWhenUsed="1"/>
+    <w:lsdException w:name="toc 8" w:uiPriority="39" w:semiHidden="1" w:unhideWhenUsed="1"/>
+    <w:lsdException w:name="toc 9" w:uiPriority="39" w:semiHidden="1" w:unhideWhenUsed="1"/>
     <w:lsdException w:name="Normal Indent" w:semiHidden="1" w:unhideWhenUsed="1"/>
     <w:lsdException w:name="footnote text" w:semiHidden="1" w:unhideWhenUsed="1"/>
     <w:lsdException w:name="annotation text" w:semiHidden="1" w:unhideWhenUsed="1"/>
     <w:lsdException w:name="header" w:semiHidden="1" w:unhideWhenUsed="1"/>
     <w:lsdException w:name="footer" w:semiHidden="1" w:unhideWhenUsed="1"/>
     <w:lsdException w:name="index heading" w:semiHidden="1" w:unhideWhenUsed="1"/>
-    <w:lsdException w:name="caption" w:semiHidden="1" w:uiPriority="35" w:unhideWhenUsed="1" w:qFormat="1"/>
+    <w:lsdException w:name="caption" w:uiPriority="35" w:semiHidden="1" w:unhideWhenUsed="1" w:qFormat="1"/>
     <w:lsdException w:name="table of figures" w:semiHidden="1" w:unhideWhenUsed="1"/>
     <w:lsdException w:name="envelope address" w:semiHidden="1" w:unhideWhenUsed="1"/>
     <w:lsdException w:name="envelope return" w:semiHidden="1" w:unhideWhenUsed="1"/>
@@ -1337,7 +1421,7 @@
     <w:lsdException w:name="Title" w:uiPriority="1" w:qFormat="1"/>
     <w:lsdException w:name="Closing" w:semiHidden="1" w:unhideWhenUsed="1"/>
     <w:lsdException w:name="Signature" w:semiHidden="1" w:unhideWhenUsed="1"/>
-    <w:lsdException w:name="Default Paragraph Font" w:semiHidden="1" w:uiPriority="1" w:unhideWhenUsed="1"/>
+    <w:lsdException w:name="Default Paragraph Font" w:uiPriority="1" w:semiHidden="1" w:unhideWhenUsed="1"/>
     <w:lsdException w:name="Body Text" w:semiHidden="1" w:unhideWhenUsed="1"/>
     <w:lsdException w:name="Body Text Indent" w:semiHidden="1" w:unhideWhenUsed="1"/>
     <w:lsdException w:name="List Continue" w:semiHidden="1" w:unhideWhenUsed="1"/>
@@ -1537,8 +1621,8 @@
     <w:lsdException w:name="Subtle Reference" w:uiPriority="31" w:qFormat="1"/>
     <w:lsdException w:name="Intense Reference" w:uiPriority="32" w:qFormat="1"/>
     <w:lsdException w:name="Book Title" w:uiPriority="33" w:qFormat="1"/>
-    <w:lsdException w:name="Bibliography" w:semiHidden="1" w:uiPriority="37" w:unhideWhenUsed="1"/>
-    <w:lsdException w:name="TOC Heading" w:semiHidden="1" w:uiPriority="39" w:unhideWhenUsed="1" w:qFormat="1"/>
+    <w:lsdException w:name="Bibliography" w:uiPriority="37" w:semiHidden="1" w:unhideWhenUsed="1"/>
+    <w:lsdException w:name="TOC Heading" w:uiPriority="39" w:semiHidden="1" w:unhideWhenUsed="1" w:qFormat="1"/>
     <w:lsdException w:name="Plain Table 1" w:uiPriority="41"/>
     <w:lsdException w:name="Plain Table 2" w:uiPriority="42"/>
     <w:lsdException w:name="Plain Table 3" w:uiPriority="43"/>
@@ -1649,98 +1733,96 @@
     <w:lsdException w:name="Unresolved Mention" w:semiHidden="1" w:unhideWhenUsed="1"/>
     <w:lsdException w:name="Smart Link" w:semiHidden="1" w:unhideWhenUsed="1"/>
   </w:latentStyles>
-  <w:style w:type="paragraph" w:default="1" w:styleId="Normal">
+  <w:style w:type="paragraph" w:styleId="Normal" w:default="1">
     <w:name w:val="Normal"/>
     <w:qFormat/>
     <w:pPr>
-      <w:spacing w:after="160" w:line="259" w:lineRule="auto"/>
+      <w:widowControl/>
+      <w:suppressAutoHyphens w:val="true"/>
+      <w:bidi w:val="0"/>
+      <w:spacing w:lineRule="auto" w:line="259" w:before="0" w:after="160"/>
+      <w:jc w:val="left"/>
     </w:pPr>
+    <w:rPr>
+      <w:rFonts w:ascii="Calibri" w:hAnsi="Calibri" w:eastAsia="Calibri" w:cs="" w:asciiTheme="minorHAnsi" w:cstheme="minorBidi" w:eastAsiaTheme="minorHAnsi" w:hAnsiTheme="minorHAnsi"/>
+      <w:color w:val="auto"/>
+      <w:kern w:val="2"/>
+      <w:sz w:val="22"/>
+      <w:szCs w:val="22"/>
+      <w:lang w:val="en-US" w:eastAsia="en-US" w:bidi="ar-SA"/>
+      <w14:ligatures w14:val="standardContextual"/>
+    </w:rPr>
   </w:style>
-  <w:style w:type="character" w:default="1" w:styleId="DefaultParagraphFont">
+  <w:style w:type="character" w:styleId="DefaultParagraphFont" w:default="1">
     <w:name w:val="Default Paragraph Font"/>
     <w:uiPriority w:val="1"/>
     <w:semiHidden/>
     <w:unhideWhenUsed/>
+    <w:qFormat/>
+    <w:rPr/>
   </w:style>
-  <w:style w:type="table" w:default="1" w:styleId="TableNormal">
-    <w:name w:val="Normal Table"/>
-    <w:uiPriority w:val="99"/>
-    <w:semiHidden/>
-    <w:unhideWhenUsed/>
-    <w:tblPr>
-      <w:tblInd w:w="0" w:type="dxa"/>
-      <w:tblCellMar>
-        <w:top w:w="0" w:type="dxa"/>
-        <w:left w:w="108" w:type="dxa"/>
-        <w:bottom w:w="0" w:type="dxa"/>
-        <w:right w:w="108" w:type="dxa"/>
-      </w:tblCellMar>
-    </w:tblPr>
-  </w:style>
-  <w:style w:type="numbering" w:default="1" w:styleId="NoList">
-    <w:name w:val="No List"/>
-    <w:uiPriority w:val="99"/>
-    <w:semiHidden/>
-    <w:unhideWhenUsed/>
-  </w:style>
-  <w:style w:type="character" w:customStyle="1" w:styleId="TitleChar">
+  <w:style w:type="character" w:styleId="TitleChar" w:customStyle="1">
     <w:name w:val="Title Char"/>
     <w:basedOn w:val="DefaultParagraphFont"/>
     <w:link w:val="Title"/>
     <w:uiPriority w:val="1"/>
     <w:qFormat/>
-    <w:rsid w:val="00E340DA"/>
+    <w:rsid w:val="00e340da"/>
     <w:rPr>
-      <w:rFonts w:asciiTheme="majorHAnsi" w:eastAsiaTheme="majorEastAsia" w:hAnsiTheme="majorHAnsi" w:cstheme="majorBidi"/>
+      <w:rFonts w:ascii="Calibri Light" w:hAnsi="Calibri Light" w:eastAsia="" w:cs="" w:asciiTheme="majorHAnsi" w:cstheme="majorBidi" w:eastAsiaTheme="majorEastAsia" w:hAnsiTheme="majorHAnsi"/>
       <w:caps/>
-      <w:color w:val="595959" w:themeColor="text1" w:themeTint="A6"/>
+      <w:color w:themeColor="text1" w:themeTint="a6" w:val="595959"/>
       <w:kern w:val="2"/>
       <w:sz w:val="70"/>
       <w:szCs w:val="56"/>
       <w14:ligatures w14:val="none"/>
     </w:rPr>
   </w:style>
-  <w:style w:type="character" w:customStyle="1" w:styleId="SubtleReference1">
+  <w:style w:type="character" w:styleId="SubtleReference1" w:customStyle="1">
     <w:name w:val="Subtle Reference1"/>
     <w:basedOn w:val="DefaultParagraphFont"/>
     <w:uiPriority w:val="10"/>
     <w:qFormat/>
-    <w:rsid w:val="00DB6985"/>
+    <w:rsid w:val="00db6985"/>
     <w:rPr>
       <w:b/>
       <w:smallCaps/>
-      <w:color w:val="595959" w:themeColor="text1" w:themeTint="A6"/>
+      <w:color w:themeColor="text1" w:themeTint="a6" w:val="595959"/>
     </w:rPr>
   </w:style>
-  <w:style w:type="character" w:customStyle="1" w:styleId="jlqj4b">
+  <w:style w:type="character" w:styleId="jlqj4b" w:customStyle="1">
     <w:name w:val="jlqj4b"/>
     <w:basedOn w:val="DefaultParagraphFont"/>
     <w:qFormat/>
-    <w:rsid w:val="00DB6985"/>
+    <w:rsid w:val="00db6985"/>
+    <w:rPr/>
   </w:style>
-  <w:style w:type="character" w:customStyle="1" w:styleId="q4iawc">
+  <w:style w:type="character" w:styleId="q4iawc" w:customStyle="1">
     <w:name w:val="q4iawc"/>
     <w:basedOn w:val="DefaultParagraphFont"/>
     <w:qFormat/>
-    <w:rsid w:val="00DB6985"/>
+    <w:rsid w:val="00db6985"/>
+    <w:rPr/>
   </w:style>
-  <w:style w:type="character" w:customStyle="1" w:styleId="yieifb">
+  <w:style w:type="character" w:styleId="yieifb" w:customStyle="1">
     <w:name w:val="yieifb"/>
     <w:basedOn w:val="DefaultParagraphFont"/>
     <w:qFormat/>
-    <w:rsid w:val="00DB6985"/>
+    <w:rsid w:val="00db6985"/>
+    <w:rPr/>
   </w:style>
-  <w:style w:type="character" w:customStyle="1" w:styleId="badword">
+  <w:style w:type="character" w:styleId="badword" w:customStyle="1">
     <w:name w:val="badword"/>
     <w:basedOn w:val="DefaultParagraphFont"/>
     <w:qFormat/>
-    <w:rsid w:val="00DB6985"/>
+    <w:rsid w:val="00db6985"/>
+    <w:rPr/>
   </w:style>
-  <w:style w:type="character" w:customStyle="1" w:styleId="Bullets">
+  <w:style w:type="character" w:styleId="Bullets" w:customStyle="1">
     <w:name w:val="Bullets"/>
     <w:qFormat/>
     <w:rPr>
-      <w:rFonts w:ascii="OpenSymbol" w:eastAsia="OpenSymbol" w:hAnsi="OpenSymbol" w:cs="OpenSymbol"/>
+      <w:rFonts w:ascii="OpenSymbol" w:hAnsi="OpenSymbol" w:eastAsia="OpenSymbol" w:cs="OpenSymbol"/>
     </w:rPr>
   </w:style>
   <w:style w:type="character" w:styleId="Hyperlink">
@@ -1757,17 +1839,17 @@
       <w:u w:val="single"/>
     </w:rPr>
   </w:style>
-  <w:style w:type="paragraph" w:customStyle="1" w:styleId="Heading">
+  <w:style w:type="paragraph" w:styleId="Heading" w:customStyle="1">
     <w:name w:val="Heading"/>
     <w:basedOn w:val="Normal"/>
     <w:next w:val="BodyText"/>
     <w:qFormat/>
     <w:pPr>
-      <w:keepNext/>
+      <w:keepNext w:val="true"/>
       <w:spacing w:before="240" w:after="120"/>
     </w:pPr>
     <w:rPr>
-      <w:rFonts w:ascii="Liberation Sans" w:eastAsia="Noto Sans CJK SC" w:hAnsi="Liberation Sans" w:cs="Lohit Devanagari"/>
+      <w:rFonts w:ascii="Liberation Sans" w:hAnsi="Liberation Sans" w:eastAsia="Noto Sans CJK SC" w:cs="Lohit Devanagari"/>
       <w:sz w:val="28"/>
       <w:szCs w:val="28"/>
     </w:rPr>
@@ -1776,18 +1858,20 @@
     <w:name w:val="Body Text"/>
     <w:basedOn w:val="Normal"/>
     <w:pPr>
-      <w:spacing w:after="140" w:line="276" w:lineRule="auto"/>
+      <w:spacing w:lineRule="auto" w:line="276" w:before="0" w:after="140"/>
     </w:pPr>
+    <w:rPr/>
   </w:style>
   <w:style w:type="paragraph" w:styleId="List">
     <w:name w:val="List"/>
     <w:basedOn w:val="BodyText"/>
+    <w:pPr/>
     <w:rPr>
       <w:rFonts w:cs="Lohit Devanagari"/>
     </w:rPr>
   </w:style>
   <w:style w:type="paragraph" w:styleId="Caption">
-    <w:name w:val="caption"/>
+    <w:name w:val="Caption"/>
     <w:basedOn w:val="Normal"/>
     <w:qFormat/>
     <w:pPr>
@@ -1802,7 +1886,7 @@
       <w:szCs w:val="24"/>
     </w:rPr>
   </w:style>
-  <w:style w:type="paragraph" w:customStyle="1" w:styleId="Index">
+  <w:style w:type="paragraph" w:styleId="Index" w:customStyle="1">
     <w:name w:val="Index"/>
     <w:basedOn w:val="Normal"/>
     <w:qFormat/>
@@ -1819,34 +1903,34 @@
     <w:link w:val="TitleChar"/>
     <w:uiPriority w:val="1"/>
     <w:qFormat/>
-    <w:rsid w:val="00E340DA"/>
+    <w:rsid w:val="00e340da"/>
     <w:pPr>
-      <w:spacing w:after="0" w:line="240" w:lineRule="auto"/>
+      <w:spacing w:lineRule="auto" w:line="240" w:before="0" w:after="0"/>
       <w:contextualSpacing/>
       <w:jc w:val="center"/>
     </w:pPr>
     <w:rPr>
-      <w:rFonts w:asciiTheme="majorHAnsi" w:eastAsiaTheme="majorEastAsia" w:hAnsiTheme="majorHAnsi" w:cstheme="majorBidi"/>
+      <w:rFonts w:ascii="Calibri Light" w:hAnsi="Calibri Light" w:eastAsia="" w:cs="" w:asciiTheme="majorHAnsi" w:cstheme="majorBidi" w:eastAsiaTheme="majorEastAsia" w:hAnsiTheme="majorHAnsi"/>
       <w:caps/>
-      <w:color w:val="595959" w:themeColor="text1" w:themeTint="A6"/>
+      <w:color w:themeColor="text1" w:themeTint="a6" w:val="595959"/>
       <w:sz w:val="70"/>
       <w:szCs w:val="56"/>
       <w14:ligatures w14:val="none"/>
     </w:rPr>
   </w:style>
-  <w:style w:type="paragraph" w:customStyle="1" w:styleId="ContactInfoEmphasis">
+  <w:style w:type="paragraph" w:styleId="ContactInfoEmphasis" w:customStyle="1">
     <w:name w:val="Contact Info Emphasis"/>
     <w:basedOn w:val="Normal"/>
     <w:uiPriority w:val="4"/>
     <w:qFormat/>
-    <w:rsid w:val="00E340DA"/>
+    <w:rsid w:val="00e340da"/>
     <w:pPr>
-      <w:spacing w:after="0" w:line="240" w:lineRule="auto"/>
+      <w:spacing w:lineRule="auto" w:line="240" w:before="0" w:after="0"/>
       <w:jc w:val="center"/>
     </w:pPr>
     <w:rPr>
       <w:b/>
-      <w:color w:val="5B9BD5" w:themeColor="accent1"/>
+      <w:color w:themeColor="accent1" w:val="5B9BD5"/>
       <w:kern w:val="0"/>
       <w14:ligatures w14:val="none"/>
     </w:rPr>
@@ -1857,70 +1941,91 @@
     <w:uiPriority w:val="34"/>
     <w:unhideWhenUsed/>
     <w:qFormat/>
-    <w:rsid w:val="00DB6985"/>
+    <w:rsid w:val="00db6985"/>
     <w:pPr>
-      <w:spacing w:after="0" w:line="240" w:lineRule="auto"/>
+      <w:spacing w:lineRule="auto" w:line="240" w:before="0" w:after="0"/>
       <w:ind w:left="720"/>
       <w:contextualSpacing/>
     </w:pPr>
     <w:rPr>
-      <w:color w:val="595959" w:themeColor="text1" w:themeTint="A6"/>
+      <w:color w:themeColor="text1" w:themeTint="a6" w:val="595959"/>
       <w:kern w:val="0"/>
       <w14:ligatures w14:val="none"/>
     </w:rPr>
+  </w:style>
+  <w:style w:type="numbering" w:styleId="NoList" w:default="1">
+    <w:name w:val="No List"/>
+    <w:uiPriority w:val="99"/>
+    <w:semiHidden/>
+    <w:unhideWhenUsed/>
+    <w:qFormat/>
+  </w:style>
+  <w:style w:type="table" w:default="1" w:styleId="TableNormal">
+    <w:name w:val="Normal Table"/>
+    <w:uiPriority w:val="99"/>
+    <w:semiHidden/>
+    <w:unhideWhenUsed/>
+    <w:tblPr>
+      <w:tblCellMar>
+        <w:top w:w="0" w:type="dxa"/>
+        <w:left w:w="108" w:type="dxa"/>
+        <w:bottom w:w="0" w:type="dxa"/>
+        <w:right w:w="108" w:type="dxa"/>
+      </w:tblCellMar>
+    </w:tblPr>
   </w:style>
 </w:styles>
 </file>
 
 <file path=word/theme/theme1.xml><?xml version="1.0" encoding="utf-8"?>
-<a:theme xmlns:a="http://schemas.openxmlformats.org/drawingml/2006/main" name="Office Theme">
+<a:theme xmlns:a="http://schemas.openxmlformats.org/drawingml/2006/main" xmlns:r="http://schemas.openxmlformats.org/officeDocument/2006/relationships" name="Office Theme">
   <a:themeElements>
     <a:clrScheme name="Office">
       <a:dk1>
         <a:srgbClr val="000000"/>
       </a:dk1>
       <a:lt1>
-        <a:srgbClr val="FFFFFF"/>
+        <a:srgbClr val="ffffff"/>
       </a:lt1>
       <a:dk2>
-        <a:srgbClr val="44546A"/>
+        <a:srgbClr val="44546a"/>
       </a:dk2>
       <a:lt2>
-        <a:srgbClr val="E7E6E6"/>
+        <a:srgbClr val="e7e6e6"/>
       </a:lt2>
       <a:accent1>
-        <a:srgbClr val="5B9BD5"/>
+        <a:srgbClr val="5b9bd5"/>
       </a:accent1>
       <a:accent2>
-        <a:srgbClr val="ED7D31"/>
+        <a:srgbClr val="ed7d31"/>
       </a:accent2>
       <a:accent3>
-        <a:srgbClr val="A5A5A5"/>
+        <a:srgbClr val="a5a5a5"/>
       </a:accent3>
       <a:accent4>
-        <a:srgbClr val="FFC000"/>
+        <a:srgbClr val="ffc000"/>
       </a:accent4>
       <a:accent5>
-        <a:srgbClr val="4472C4"/>
+        <a:srgbClr val="4472c4"/>
       </a:accent5>
       <a:accent6>
-        <a:srgbClr val="70AD47"/>
+        <a:srgbClr val="70ad47"/>
       </a:accent6>
       <a:hlink>
-        <a:srgbClr val="0563C1"/>
+        <a:srgbClr val="0563c1"/>
       </a:hlink>
       <a:folHlink>
-        <a:srgbClr val="954F72"/>
+        <a:srgbClr val="954f72"/>
       </a:folHlink>
     </a:clrScheme>
     <a:fontScheme name="Office">
       <a:majorFont>
-        <a:latin typeface="Calibri Light" panose="020F0302020204030204"/>
+        <a:latin typeface="Calibri Light" panose="020F0302020204030204" pitchFamily="0" charset="1"/>
         <a:ea typeface=""/>
         <a:cs typeface=""/>
       </a:majorFont>
       <a:minorFont>
-        <a:latin typeface="Calibri" panose="020F0502020204030204"/>
+        <a:latin typeface="Calibri" panose="020F0502020204030204" pitchFamily="0" charset="1"/>
         <a:ea typeface=""/>
         <a:cs typeface=""/>
       </a:minorFont>
@@ -1952,7 +2057,7 @@
             </a:gs>
           </a:gsLst>
           <a:lin ang="5400000" scaled="0"/>
-          <a:tileRect/>
+          <a:tileRect l="0" t="0" r="0" b="0"/>
         </a:gradFill>
         <a:gradFill>
           <a:gsLst>
@@ -1976,7 +2081,7 @@
             </a:gs>
           </a:gsLst>
           <a:lin ang="5400000" scaled="0"/>
-          <a:tileRect/>
+          <a:tileRect l="0" t="0" r="0" b="0"/>
         </a:gradFill>
       </a:fillStyleLst>
       <a:lnStyleLst>
@@ -2036,12 +2141,10 @@
             </a:gs>
           </a:gsLst>
           <a:lin ang="5400000" scaled="0"/>
-          <a:tileRect/>
+          <a:tileRect l="0" t="0" r="0" b="0"/>
         </a:gradFill>
       </a:bgFillStyleLst>
     </a:fmtScheme>
   </a:themeElements>
-  <a:objectDefaults/>
-  <a:extraClrSchemeLst/>
 </a:theme>
 </file>
</xml_diff>

<commit_message>
adjust year in icc
</commit_message>
<xml_diff>
--- a/resume shorten not tech.docx
+++ b/resume shorten not tech.docx
@@ -119,8 +119,6 @@
           <w:szCs w:val="24"/>
         </w:rPr>
       </w:r>
-      <w:bookmarkStart w:id="3" w:name="__DdeLink__65_622835337"/>
-      <w:bookmarkStart w:id="4" w:name="__DdeLink__65_622835337"/>
     </w:p>
     <w:p>
       <w:pPr>
@@ -282,27 +280,7 @@
           <w:sz w:val="24"/>
           <w:szCs w:val="24"/>
         </w:rPr>
-        <w:t xml:space="preserve">Bachelor of </w:t>
-      </w:r>
-      <w:r>
-        <w:rPr>
-          <w:rFonts w:cs="Times New Roman" w:ascii="Times New Roman" w:hAnsi="Times New Roman"/>
-          <w:i/>
-          <w:iCs/>
-          <w:sz w:val="24"/>
-          <w:szCs w:val="24"/>
-        </w:rPr>
-        <w:t>Science</w:t>
-      </w:r>
-      <w:r>
-        <w:rPr>
-          <w:rFonts w:cs="Times New Roman" w:ascii="Times New Roman" w:hAnsi="Times New Roman"/>
-          <w:i/>
-          <w:iCs/>
-          <w:sz w:val="24"/>
-          <w:szCs w:val="24"/>
-        </w:rPr>
-        <w:t>, Electrical Engineering</w:t>
+        <w:t>Bachelor of Science, Electrical Engineering</w:t>
       </w:r>
       <w:r>
         <w:rPr>
@@ -338,7 +316,7 @@
           <w:szCs w:val="24"/>
         </w:rPr>
       </w:pPr>
-      <w:bookmarkStart w:id="5" w:name="__DdeLink__114_255574347"/>
+      <w:bookmarkStart w:id="3" w:name="__DdeLink__114_255574347"/>
       <w:r>
         <w:rPr>
           <w:rFonts w:cs="Times New Roman" w:ascii="Times New Roman" w:hAnsi="Times New Roman"/>
@@ -407,23 +385,7 @@
           <w:sz w:val="24"/>
           <w:szCs w:val="24"/>
         </w:rPr>
-        <w:t xml:space="preserve">Corvallis, </w:t>
-      </w:r>
-      <w:r>
-        <w:rPr>
-          <w:rFonts w:cs="Times New Roman" w:ascii="Times New Roman" w:hAnsi="Times New Roman"/>
-          <w:sz w:val="24"/>
-          <w:szCs w:val="24"/>
-        </w:rPr>
-        <w:t>Oregon</w:t>
-      </w:r>
-      <w:r>
-        <w:rPr>
-          <w:rFonts w:cs="Times New Roman" w:ascii="Times New Roman" w:hAnsi="Times New Roman"/>
-          <w:sz w:val="24"/>
-          <w:szCs w:val="24"/>
-        </w:rPr>
-        <w:t xml:space="preserve"> – Software Developer</w:t>
+        <w:t>Corvallis, Oregon – Software Developer</w:t>
       </w:r>
     </w:p>
     <w:p>
@@ -502,23 +464,7 @@
           <w:sz w:val="24"/>
           <w:szCs w:val="24"/>
         </w:rPr>
-        <w:t xml:space="preserve">Corvallis, </w:t>
-      </w:r>
-      <w:r>
-        <w:rPr>
-          <w:rFonts w:cs="Times New Roman" w:ascii="Times New Roman" w:hAnsi="Times New Roman"/>
-          <w:sz w:val="24"/>
-          <w:szCs w:val="24"/>
-        </w:rPr>
-        <w:t>Oregon</w:t>
-      </w:r>
-      <w:r>
-        <w:rPr>
-          <w:rFonts w:cs="Times New Roman" w:ascii="Times New Roman" w:hAnsi="Times New Roman"/>
-          <w:sz w:val="24"/>
-          <w:szCs w:val="24"/>
-        </w:rPr>
-        <w:t xml:space="preserve"> – Chaperone</w:t>
+        <w:t>Corvallis, Oregon – Chaperone</w:t>
       </w:r>
     </w:p>
     <w:p>
@@ -597,23 +543,7 @@
           <w:sz w:val="24"/>
           <w:szCs w:val="24"/>
         </w:rPr>
-        <w:t xml:space="preserve">Corvallis, </w:t>
-      </w:r>
-      <w:r>
-        <w:rPr>
-          <w:rFonts w:cs="Times New Roman" w:ascii="Times New Roman" w:hAnsi="Times New Roman"/>
-          <w:sz w:val="24"/>
-          <w:szCs w:val="24"/>
-        </w:rPr>
-        <w:t>Oregon</w:t>
-      </w:r>
-      <w:r>
-        <w:rPr>
-          <w:rFonts w:cs="Times New Roman" w:ascii="Times New Roman" w:hAnsi="Times New Roman"/>
-          <w:sz w:val="24"/>
-          <w:szCs w:val="24"/>
-        </w:rPr>
-        <w:t xml:space="preserve"> – Web Assistant</w:t>
+        <w:t>Corvallis, Oregon – Web Assistant</w:t>
       </w:r>
     </w:p>
     <w:p>
@@ -713,9 +643,24 @@
           <w:szCs w:val="24"/>
         </w:rPr>
         <w:tab/>
-        <w:t>11/2020 – 11/2022</w:t>
-      </w:r>
-      <w:bookmarkEnd w:id="5"/>
+      </w:r>
+      <w:r>
+        <w:rPr>
+          <w:rFonts w:cs="Times New Roman" w:ascii="Times New Roman" w:hAnsi="Times New Roman"/>
+          <w:sz w:val="24"/>
+          <w:szCs w:val="24"/>
+        </w:rPr>
+        <w:t>9</w:t>
+      </w:r>
+      <w:r>
+        <w:rPr>
+          <w:rFonts w:cs="Times New Roman" w:ascii="Times New Roman" w:hAnsi="Times New Roman"/>
+          <w:sz w:val="24"/>
+          <w:szCs w:val="24"/>
+        </w:rPr>
+        <w:t>/2020 – 11/2022</w:t>
+      </w:r>
+      <w:bookmarkEnd w:id="3"/>
     </w:p>
     <w:p>
       <w:pPr>
@@ -731,7 +676,7 @@
           <w:szCs w:val="24"/>
         </w:rPr>
       </w:pPr>
-      <w:bookmarkStart w:id="6" w:name="__DdeLink__117_255574347"/>
+      <w:bookmarkStart w:id="4" w:name="__DdeLink__117_255574347"/>
       <w:r>
         <w:rPr>
           <w:rFonts w:cs="Times New Roman" w:ascii="Times New Roman" w:hAnsi="Times New Roman"/>
@@ -740,7 +685,7 @@
         </w:rPr>
         <w:t>Ho Chi Minh C</w:t>
       </w:r>
-      <w:bookmarkEnd w:id="6"/>
+      <w:bookmarkEnd w:id="4"/>
       <w:r>
         <w:rPr>
           <w:rFonts w:cs="Times New Roman" w:ascii="Times New Roman" w:hAnsi="Times New Roman"/>
@@ -846,9 +791,9 @@
           <w:szCs w:val="24"/>
         </w:rPr>
       </w:pPr>
+      <w:bookmarkStart w:id="5" w:name="__DdeLink__95_1413304929"/>
+      <w:bookmarkStart w:id="6" w:name="__DdeLink__100_1413304929"/>
       <w:bookmarkStart w:id="7" w:name="__DdeLink__65_622835337"/>
-      <w:bookmarkStart w:id="8" w:name="__DdeLink__100_1413304929"/>
-      <w:bookmarkStart w:id="9" w:name="__DdeLink__95_1413304929"/>
       <w:r>
         <w:rPr>
           <w:rFonts w:cs="Times New Roman" w:ascii="Times New Roman" w:hAnsi="Times New Roman"/>
@@ -859,9 +804,9 @@
         </w:rPr>
         <w:t>SKILLS</w:t>
       </w:r>
+      <w:bookmarkEnd w:id="5"/>
+      <w:bookmarkEnd w:id="6"/>
       <w:bookmarkEnd w:id="7"/>
-      <w:bookmarkEnd w:id="8"/>
-      <w:bookmarkEnd w:id="9"/>
     </w:p>
     <w:p>
       <w:pPr>

</xml_diff>